<commit_message>
Added Chaptre 3.1 leaving Sven whitout anything to do.
</commit_message>
<xml_diff>
--- a/Konzeptphase/2_1_Konzeptbericht.docx
+++ b/Konzeptphase/2_1_Konzeptbericht.docx
@@ -3138,15 +3138,27 @@
               <w:cnfStyle w:val="000000000000" w:firstRow="0" w:lastRow="0" w:firstColumn="0" w:lastColumn="0" w:oddVBand="0" w:evenVBand="0" w:oddHBand="0" w:evenHBand="0" w:firstRowFirstColumn="0" w:firstRowLastColumn="0" w:lastRowFirstColumn="0" w:lastRowLastColumn="0"/>
             </w:pPr>
             <w:r>
-              <w:t xml:space="preserve">Der Logikteil bezieht die Daten aus der Webseitenschnittstelle und übergibt die dem Darstellungsteil der sie dann </w:t>
+              <w:t xml:space="preserve">Der Logikteil bezieht die Daten aus der </w:t>
+            </w:r>
+            <w:r>
+              <w:t>S2</w:t>
+            </w:r>
+            <w:r>
+              <w:t xml:space="preserve"> und übergibt die dem </w:t>
             </w:r>
             <w:proofErr w:type="gramStart"/>
             <w:r>
-              <w:t>Darstellt</w:t>
+              <w:t>Darstellungsteil</w:t>
             </w:r>
             <w:proofErr w:type="gramEnd"/>
             <w:r>
-              <w:t>.</w:t>
+              <w:t xml:space="preserve"> der sie dann </w:t>
+            </w:r>
+            <w:r>
+              <w:t>d</w:t>
+            </w:r>
+            <w:r>
+              <w:t>arstellt.</w:t>
             </w:r>
           </w:p>
         </w:tc>
@@ -3210,7 +3222,13 @@
               <w:t xml:space="preserve"> wird von Server ausgeführt und fragt die verschiedenen Clients und Server im Netzwerk ab und </w:t>
             </w:r>
             <w:r>
-              <w:t>gibt die der Datenbank Schnittstelle zur Verfügung.</w:t>
+              <w:t xml:space="preserve">gibt die der </w:t>
+            </w:r>
+            <w:r>
+              <w:t>S1</w:t>
+            </w:r>
+            <w:r>
+              <w:t xml:space="preserve"> zur Verfügung.</w:t>
             </w:r>
           </w:p>
         </w:tc>
@@ -3268,7 +3286,13 @@
               <w:t xml:space="preserve">Die Datenbank bekommt ihre Daten von der </w:t>
             </w:r>
             <w:r>
-              <w:t>Datenbank Schnittstelle und stellt die Daten über die Webseitenschnittstelle zur Verfügung.</w:t>
+              <w:t xml:space="preserve">Datenbank Schnittstelle und stellt die Daten über die </w:t>
+            </w:r>
+            <w:r>
+              <w:t xml:space="preserve">S2 </w:t>
+            </w:r>
+            <w:r>
+              <w:t>zur Verfügung.</w:t>
             </w:r>
           </w:p>
         </w:tc>
@@ -3314,258 +3338,370 @@
       <w:bookmarkEnd w:id="28"/>
       <w:bookmarkEnd w:id="29"/>
     </w:p>
-    <w:p/>
-    <w:p>
-      <w:pPr>
-        <w:rPr>
-          <w:color w:val="B2A1C7" w:themeColor="accent4" w:themeTint="99"/>
-        </w:rPr>
-      </w:pPr>
-      <w:r>
-        <w:rPr>
-          <w:color w:val="B2A1C7" w:themeColor="accent4" w:themeTint="99"/>
-        </w:rPr>
-        <w:t xml:space="preserve">- </w:t>
-      </w:r>
-      <w:r>
-        <w:rPr>
-          <w:color w:val="B2A1C7" w:themeColor="accent4" w:themeTint="99"/>
-        </w:rPr>
-        <w:t>Schnittstellen zwischen dem System und der „Aussenwelt“ (externe Schnittstellen)</w:t>
-      </w:r>
-    </w:p>
-    <w:p>
-      <w:pPr>
-        <w:rPr>
-          <w:color w:val="B2A1C7" w:themeColor="accent4" w:themeTint="99"/>
-        </w:rPr>
-      </w:pPr>
-      <w:r>
-        <w:rPr>
-          <w:color w:val="B2A1C7" w:themeColor="accent4" w:themeTint="99"/>
-        </w:rPr>
-        <w:t xml:space="preserve">- </w:t>
-      </w:r>
-      <w:r>
-        <w:rPr>
-          <w:color w:val="B2A1C7" w:themeColor="accent4" w:themeTint="99"/>
-        </w:rPr>
-        <w:t xml:space="preserve">Schnittstellen </w:t>
-      </w:r>
-      <w:r>
-        <w:rPr>
-          <w:color w:val="B2A1C7" w:themeColor="accent4" w:themeTint="99"/>
-        </w:rPr>
-        <w:t xml:space="preserve">zwischen einzelnen Modulen des Systems </w:t>
-      </w:r>
-      <w:r>
-        <w:rPr>
-          <w:color w:val="B2A1C7" w:themeColor="accent4" w:themeTint="99"/>
-        </w:rPr>
-        <w:t>(</w:t>
-      </w:r>
-      <w:r>
-        <w:rPr>
-          <w:color w:val="B2A1C7" w:themeColor="accent4" w:themeTint="99"/>
-        </w:rPr>
-        <w:t>interne Schnittstellen)</w:t>
-      </w:r>
-    </w:p>
-    <w:p>
-      <w:pPr>
-        <w:rPr>
-          <w:color w:val="B2A1C7" w:themeColor="accent4" w:themeTint="99"/>
-        </w:rPr>
-      </w:pPr>
-    </w:p>
-    <w:p>
-      <w:pPr>
-        <w:rPr>
-          <w:color w:val="B2A1C7" w:themeColor="accent4" w:themeTint="99"/>
-        </w:rPr>
-      </w:pPr>
-      <w:r>
-        <w:rPr>
-          <w:color w:val="B2A1C7" w:themeColor="accent4" w:themeTint="99"/>
-        </w:rPr>
-        <w:t xml:space="preserve">Benennen oder nummerieren Sie jede </w:t>
-      </w:r>
-      <w:r>
-        <w:rPr>
-          <w:color w:val="B2A1C7" w:themeColor="accent4" w:themeTint="99"/>
-        </w:rPr>
-        <w:t>Schnittstelle</w:t>
-      </w:r>
-      <w:r>
-        <w:rPr>
-          <w:color w:val="B2A1C7" w:themeColor="accent4" w:themeTint="99"/>
-        </w:rPr>
-        <w:t xml:space="preserve"> eindeutig. Geben Sie an, welche Daten über diese Schnittstellen laufen und wie die Schnittstellen konfiguriert werd</w:t>
-      </w:r>
-      <w:bookmarkStart w:id="30" w:name="_GoBack"/>
-      <w:bookmarkEnd w:id="30"/>
-      <w:r>
-        <w:rPr>
-          <w:color w:val="B2A1C7" w:themeColor="accent4" w:themeTint="99"/>
-        </w:rPr>
-        <w:t>en müssen.</w:t>
-      </w:r>
-      <w:r>
-        <w:rPr>
-          <w:color w:val="B2A1C7" w:themeColor="accent4" w:themeTint="99"/>
-        </w:rPr>
-        <w:t xml:space="preserve"> </w:t>
-      </w:r>
-      <w:r>
-        <w:rPr>
-          <w:color w:val="B2A1C7" w:themeColor="accent4" w:themeTint="99"/>
-        </w:rPr>
-        <w:br/>
-        <w:t>welche Informationen /Daten gehen über die Schnittstelle?</w:t>
-      </w:r>
-      <w:r>
-        <w:br/>
-      </w:r>
-    </w:p>
     <w:tbl>
       <w:tblPr>
-        <w:tblStyle w:val="Tabellenraster"/>
+        <w:tblStyle w:val="Gitternetztabelle5dunkelAkzent1"/>
         <w:tblW w:w="0" w:type="auto"/>
         <w:tblLook w:val="04A0" w:firstRow="1" w:lastRow="0" w:firstColumn="1" w:lastColumn="0" w:noHBand="0" w:noVBand="1"/>
       </w:tblPr>
       <w:tblGrid>
-        <w:gridCol w:w="1955"/>
-        <w:gridCol w:w="1955"/>
-        <w:gridCol w:w="1955"/>
-        <w:gridCol w:w="1956"/>
-        <w:gridCol w:w="1956"/>
+        <w:gridCol w:w="534"/>
+        <w:gridCol w:w="1701"/>
+        <w:gridCol w:w="2126"/>
+        <w:gridCol w:w="2410"/>
+        <w:gridCol w:w="3006"/>
       </w:tblGrid>
       <w:tr>
-        <w:tc>
-          <w:tcPr>
-            <w:tcW w:w="1955" w:type="dxa"/>
-          </w:tcPr>
-          <w:p/>
-        </w:tc>
-        <w:tc>
-          <w:tcPr>
-            <w:tcW w:w="1955" w:type="dxa"/>
-          </w:tcPr>
-          <w:p/>
-        </w:tc>
-        <w:tc>
-          <w:tcPr>
-            <w:tcW w:w="1955" w:type="dxa"/>
-          </w:tcPr>
-          <w:p/>
-        </w:tc>
-        <w:tc>
-          <w:tcPr>
-            <w:tcW w:w="1956" w:type="dxa"/>
-          </w:tcPr>
-          <w:p/>
-        </w:tc>
-        <w:tc>
-          <w:tcPr>
-            <w:tcW w:w="1956" w:type="dxa"/>
-          </w:tcPr>
-          <w:p/>
+        <w:trPr>
+          <w:cnfStyle w:val="100000000000" w:firstRow="1" w:lastRow="0" w:firstColumn="0" w:lastColumn="0" w:oddVBand="0" w:evenVBand="0" w:oddHBand="0" w:evenHBand="0" w:firstRowFirstColumn="0" w:firstRowLastColumn="0" w:lastRowFirstColumn="0" w:lastRowLastColumn="0"/>
+        </w:trPr>
+        <w:tc>
+          <w:tcPr>
+            <w:cnfStyle w:val="001000000000" w:firstRow="0" w:lastRow="0" w:firstColumn="1" w:lastColumn="0" w:oddVBand="0" w:evenVBand="0" w:oddHBand="0" w:evenHBand="0" w:firstRowFirstColumn="0" w:firstRowLastColumn="0" w:lastRowFirstColumn="0" w:lastRowLastColumn="0"/>
+            <w:tcW w:w="534" w:type="dxa"/>
+          </w:tcPr>
+          <w:p>
+            <w:r>
+              <w:t>Nr.</w:t>
+            </w:r>
+          </w:p>
+        </w:tc>
+        <w:tc>
+          <w:tcPr>
+            <w:tcW w:w="1701" w:type="dxa"/>
+          </w:tcPr>
+          <w:p>
+            <w:pPr>
+              <w:cnfStyle w:val="100000000000" w:firstRow="1" w:lastRow="0" w:firstColumn="0" w:lastColumn="0" w:oddVBand="0" w:evenVBand="0" w:oddHBand="0" w:evenHBand="0" w:firstRowFirstColumn="0" w:firstRowLastColumn="0" w:lastRowFirstColumn="0" w:lastRowLastColumn="0"/>
+            </w:pPr>
+            <w:r>
+              <w:t xml:space="preserve">Intern / </w:t>
+            </w:r>
+            <w:proofErr w:type="gramStart"/>
+            <w:r>
+              <w:t>Extern</w:t>
+            </w:r>
+            <w:proofErr w:type="gramEnd"/>
+          </w:p>
+        </w:tc>
+        <w:tc>
+          <w:tcPr>
+            <w:tcW w:w="2126" w:type="dxa"/>
+          </w:tcPr>
+          <w:p>
+            <w:pPr>
+              <w:cnfStyle w:val="100000000000" w:firstRow="1" w:lastRow="0" w:firstColumn="0" w:lastColumn="0" w:oddVBand="0" w:evenVBand="0" w:oddHBand="0" w:evenHBand="0" w:firstRowFirstColumn="0" w:firstRowLastColumn="0" w:lastRowFirstColumn="0" w:lastRowLastColumn="0"/>
+            </w:pPr>
+            <w:r>
+              <w:t>Schnittstelle</w:t>
+            </w:r>
+          </w:p>
+        </w:tc>
+        <w:tc>
+          <w:tcPr>
+            <w:tcW w:w="2410" w:type="dxa"/>
+          </w:tcPr>
+          <w:p>
+            <w:pPr>
+              <w:cnfStyle w:val="100000000000" w:firstRow="1" w:lastRow="0" w:firstColumn="0" w:lastColumn="0" w:oddVBand="0" w:evenVBand="0" w:oddHBand="0" w:evenHBand="0" w:firstRowFirstColumn="0" w:firstRowLastColumn="0" w:lastRowFirstColumn="0" w:lastRowLastColumn="0"/>
+            </w:pPr>
+            <w:r>
+              <w:t>Beschreibung</w:t>
+            </w:r>
+          </w:p>
+        </w:tc>
+        <w:tc>
+          <w:tcPr>
+            <w:tcW w:w="3006" w:type="dxa"/>
+          </w:tcPr>
+          <w:p>
+            <w:pPr>
+              <w:cnfStyle w:val="100000000000" w:firstRow="1" w:lastRow="0" w:firstColumn="0" w:lastColumn="0" w:oddVBand="0" w:evenVBand="0" w:oddHBand="0" w:evenHBand="0" w:firstRowFirstColumn="0" w:firstRowLastColumn="0" w:lastRowFirstColumn="0" w:lastRowLastColumn="0"/>
+            </w:pPr>
+            <w:r>
+              <w:t>Daten</w:t>
+            </w:r>
+          </w:p>
         </w:tc>
       </w:tr>
       <w:tr>
-        <w:tc>
-          <w:tcPr>
-            <w:tcW w:w="1955" w:type="dxa"/>
-          </w:tcPr>
-          <w:p/>
-        </w:tc>
-        <w:tc>
-          <w:tcPr>
-            <w:tcW w:w="1955" w:type="dxa"/>
-          </w:tcPr>
-          <w:p/>
-        </w:tc>
-        <w:tc>
-          <w:tcPr>
-            <w:tcW w:w="1955" w:type="dxa"/>
-          </w:tcPr>
-          <w:p/>
-        </w:tc>
-        <w:tc>
-          <w:tcPr>
-            <w:tcW w:w="1956" w:type="dxa"/>
-          </w:tcPr>
-          <w:p/>
-        </w:tc>
-        <w:tc>
-          <w:tcPr>
-            <w:tcW w:w="1956" w:type="dxa"/>
-          </w:tcPr>
-          <w:p/>
+        <w:trPr>
+          <w:cnfStyle w:val="000000100000" w:firstRow="0" w:lastRow="0" w:firstColumn="0" w:lastColumn="0" w:oddVBand="0" w:evenVBand="0" w:oddHBand="1" w:evenHBand="0" w:firstRowFirstColumn="0" w:firstRowLastColumn="0" w:lastRowFirstColumn="0" w:lastRowLastColumn="0"/>
+        </w:trPr>
+        <w:tc>
+          <w:tcPr>
+            <w:cnfStyle w:val="001000000000" w:firstRow="0" w:lastRow="0" w:firstColumn="1" w:lastColumn="0" w:oddVBand="0" w:evenVBand="0" w:oddHBand="0" w:evenHBand="0" w:firstRowFirstColumn="0" w:firstRowLastColumn="0" w:lastRowFirstColumn="0" w:lastRowLastColumn="0"/>
+            <w:tcW w:w="534" w:type="dxa"/>
+          </w:tcPr>
+          <w:p>
+            <w:r>
+              <w:t>S1</w:t>
+            </w:r>
+          </w:p>
+        </w:tc>
+        <w:tc>
+          <w:tcPr>
+            <w:tcW w:w="1701" w:type="dxa"/>
+          </w:tcPr>
+          <w:p>
+            <w:pPr>
+              <w:cnfStyle w:val="000000100000" w:firstRow="0" w:lastRow="0" w:firstColumn="0" w:lastColumn="0" w:oddVBand="0" w:evenVBand="0" w:oddHBand="1" w:evenHBand="0" w:firstRowFirstColumn="0" w:firstRowLastColumn="0" w:lastRowFirstColumn="0" w:lastRowLastColumn="0"/>
+            </w:pPr>
+            <w:r>
+              <w:t>Intern</w:t>
+            </w:r>
+          </w:p>
+        </w:tc>
+        <w:tc>
+          <w:tcPr>
+            <w:tcW w:w="2126" w:type="dxa"/>
+          </w:tcPr>
+          <w:p>
+            <w:pPr>
+              <w:cnfStyle w:val="000000100000" w:firstRow="0" w:lastRow="0" w:firstColumn="0" w:lastColumn="0" w:oddVBand="0" w:evenVBand="0" w:oddHBand="1" w:evenHBand="0" w:firstRowFirstColumn="0" w:firstRowLastColumn="0" w:lastRowFirstColumn="0" w:lastRowLastColumn="0"/>
+            </w:pPr>
+            <w:r>
+              <w:t>Schnittstelle von Modul Datenbeschaffung zu Datenspeicherung</w:t>
+            </w:r>
+          </w:p>
+        </w:tc>
+        <w:tc>
+          <w:tcPr>
+            <w:tcW w:w="2410" w:type="dxa"/>
+          </w:tcPr>
+          <w:p>
+            <w:pPr>
+              <w:cnfStyle w:val="000000100000" w:firstRow="0" w:lastRow="0" w:firstColumn="0" w:lastColumn="0" w:oddVBand="0" w:evenVBand="0" w:oddHBand="1" w:evenHBand="0" w:firstRowFirstColumn="0" w:firstRowLastColumn="0" w:lastRowFirstColumn="0" w:lastRowLastColumn="0"/>
+            </w:pPr>
+            <w:r>
+              <w:t>Die Scripts parsen am ende die erhaltenen Daten und schreiben sie dann üb</w:t>
+            </w:r>
+            <w:r>
+              <w:t>er SQLite3 in die Datenbank speichert.</w:t>
+            </w:r>
+          </w:p>
+        </w:tc>
+        <w:tc>
+          <w:tcPr>
+            <w:tcW w:w="3006" w:type="dxa"/>
+          </w:tcPr>
+          <w:p>
+            <w:pPr>
+              <w:cnfStyle w:val="000000100000" w:firstRow="0" w:lastRow="0" w:firstColumn="0" w:lastColumn="0" w:oddVBand="0" w:evenVBand="0" w:oddHBand="1" w:evenHBand="0" w:firstRowFirstColumn="0" w:firstRowLastColumn="0" w:lastRowFirstColumn="0" w:lastRowLastColumn="0"/>
+            </w:pPr>
+            <w:r>
+              <w:t>Resultate der abfragen der Clients im Netzwerk.</w:t>
+            </w:r>
+            <w:r>
+              <w:t xml:space="preserve"> Die zuvor von der Bibliothek zurechtgeschnitten wurden.</w:t>
+            </w:r>
+          </w:p>
         </w:tc>
       </w:tr>
       <w:tr>
         <w:tc>
           <w:tcPr>
-            <w:tcW w:w="1955" w:type="dxa"/>
-          </w:tcPr>
-          <w:p/>
-        </w:tc>
-        <w:tc>
-          <w:tcPr>
-            <w:tcW w:w="1955" w:type="dxa"/>
-          </w:tcPr>
-          <w:p/>
-        </w:tc>
-        <w:tc>
-          <w:tcPr>
-            <w:tcW w:w="1955" w:type="dxa"/>
-          </w:tcPr>
-          <w:p/>
-        </w:tc>
-        <w:tc>
-          <w:tcPr>
-            <w:tcW w:w="1956" w:type="dxa"/>
-          </w:tcPr>
-          <w:p/>
-        </w:tc>
-        <w:tc>
-          <w:tcPr>
-            <w:tcW w:w="1956" w:type="dxa"/>
-          </w:tcPr>
-          <w:p/>
+            <w:cnfStyle w:val="001000000000" w:firstRow="0" w:lastRow="0" w:firstColumn="1" w:lastColumn="0" w:oddVBand="0" w:evenVBand="0" w:oddHBand="0" w:evenHBand="0" w:firstRowFirstColumn="0" w:firstRowLastColumn="0" w:lastRowFirstColumn="0" w:lastRowLastColumn="0"/>
+            <w:tcW w:w="534" w:type="dxa"/>
+          </w:tcPr>
+          <w:p>
+            <w:r>
+              <w:t>S2</w:t>
+            </w:r>
+          </w:p>
+        </w:tc>
+        <w:tc>
+          <w:tcPr>
+            <w:tcW w:w="1701" w:type="dxa"/>
+          </w:tcPr>
+          <w:p>
+            <w:pPr>
+              <w:cnfStyle w:val="000000000000" w:firstRow="0" w:lastRow="0" w:firstColumn="0" w:lastColumn="0" w:oddVBand="0" w:evenVBand="0" w:oddHBand="0" w:evenHBand="0" w:firstRowFirstColumn="0" w:firstRowLastColumn="0" w:lastRowFirstColumn="0" w:lastRowLastColumn="0"/>
+            </w:pPr>
+            <w:r>
+              <w:t>Intern</w:t>
+            </w:r>
+          </w:p>
+        </w:tc>
+        <w:tc>
+          <w:tcPr>
+            <w:tcW w:w="2126" w:type="dxa"/>
+          </w:tcPr>
+          <w:p>
+            <w:pPr>
+              <w:cnfStyle w:val="000000000000" w:firstRow="0" w:lastRow="0" w:firstColumn="0" w:lastColumn="0" w:oddVBand="0" w:evenVBand="0" w:oddHBand="0" w:evenHBand="0" w:firstRowFirstColumn="0" w:firstRowLastColumn="0" w:lastRowFirstColumn="0" w:lastRowLastColumn="0"/>
+            </w:pPr>
+            <w:r>
+              <w:t>Schnittstelle von Modul</w:t>
+            </w:r>
+            <w:r>
+              <w:t xml:space="preserve"> Datenspeicherung zu Frontend </w:t>
+            </w:r>
+          </w:p>
+        </w:tc>
+        <w:tc>
+          <w:tcPr>
+            <w:tcW w:w="2410" w:type="dxa"/>
+          </w:tcPr>
+          <w:p>
+            <w:pPr>
+              <w:cnfStyle w:val="000000000000" w:firstRow="0" w:lastRow="0" w:firstColumn="0" w:lastColumn="0" w:oddVBand="0" w:evenVBand="0" w:oddHBand="0" w:evenHBand="0" w:firstRowFirstColumn="0" w:firstRowLastColumn="0" w:lastRowFirstColumn="0" w:lastRowLastColumn="0"/>
+            </w:pPr>
+            <w:r>
+              <w:t>Die Schnittstelle besteht aus dem Programm PHP das Abfragen auf der Datenbank macht und die Daten dann der Webseite übergibt.</w:t>
+            </w:r>
+          </w:p>
+        </w:tc>
+        <w:tc>
+          <w:tcPr>
+            <w:tcW w:w="3006" w:type="dxa"/>
+          </w:tcPr>
+          <w:p>
+            <w:pPr>
+              <w:cnfStyle w:val="000000000000" w:firstRow="0" w:lastRow="0" w:firstColumn="0" w:lastColumn="0" w:oddVBand="0" w:evenVBand="0" w:oddHBand="0" w:evenHBand="0" w:firstRowFirstColumn="0" w:firstRowLastColumn="0" w:lastRowFirstColumn="0" w:lastRowLastColumn="0"/>
+            </w:pPr>
+            <w:r>
+              <w:t>Die Daten die in der Datenbank gespeichert sind.</w:t>
+            </w:r>
+          </w:p>
         </w:tc>
       </w:tr>
       <w:tr>
-        <w:tc>
-          <w:tcPr>
-            <w:tcW w:w="1955" w:type="dxa"/>
-          </w:tcPr>
-          <w:p/>
-        </w:tc>
-        <w:tc>
-          <w:tcPr>
-            <w:tcW w:w="1955" w:type="dxa"/>
-          </w:tcPr>
-          <w:p/>
-        </w:tc>
-        <w:tc>
-          <w:tcPr>
-            <w:tcW w:w="1955" w:type="dxa"/>
-          </w:tcPr>
-          <w:p/>
-        </w:tc>
-        <w:tc>
-          <w:tcPr>
-            <w:tcW w:w="1956" w:type="dxa"/>
-          </w:tcPr>
-          <w:p/>
-        </w:tc>
-        <w:tc>
-          <w:tcPr>
-            <w:tcW w:w="1956" w:type="dxa"/>
-          </w:tcPr>
-          <w:p/>
+        <w:trPr>
+          <w:cnfStyle w:val="000000100000" w:firstRow="0" w:lastRow="0" w:firstColumn="0" w:lastColumn="0" w:oddVBand="0" w:evenVBand="0" w:oddHBand="1" w:evenHBand="0" w:firstRowFirstColumn="0" w:firstRowLastColumn="0" w:lastRowFirstColumn="0" w:lastRowLastColumn="0"/>
+        </w:trPr>
+        <w:tc>
+          <w:tcPr>
+            <w:cnfStyle w:val="001000000000" w:firstRow="0" w:lastRow="0" w:firstColumn="1" w:lastColumn="0" w:oddVBand="0" w:evenVBand="0" w:oddHBand="0" w:evenHBand="0" w:firstRowFirstColumn="0" w:firstRowLastColumn="0" w:lastRowFirstColumn="0" w:lastRowLastColumn="0"/>
+            <w:tcW w:w="534" w:type="dxa"/>
+          </w:tcPr>
+          <w:p>
+            <w:r>
+              <w:t>S3</w:t>
+            </w:r>
+          </w:p>
+        </w:tc>
+        <w:tc>
+          <w:tcPr>
+            <w:tcW w:w="1701" w:type="dxa"/>
+          </w:tcPr>
+          <w:p>
+            <w:pPr>
+              <w:cnfStyle w:val="000000100000" w:firstRow="0" w:lastRow="0" w:firstColumn="0" w:lastColumn="0" w:oddVBand="0" w:evenVBand="0" w:oddHBand="1" w:evenHBand="0" w:firstRowFirstColumn="0" w:firstRowLastColumn="0" w:lastRowFirstColumn="0" w:lastRowLastColumn="0"/>
+            </w:pPr>
+            <w:r>
+              <w:t>Extern</w:t>
+            </w:r>
+          </w:p>
+        </w:tc>
+        <w:tc>
+          <w:tcPr>
+            <w:tcW w:w="2126" w:type="dxa"/>
+          </w:tcPr>
+          <w:p>
+            <w:pPr>
+              <w:cnfStyle w:val="000000100000" w:firstRow="0" w:lastRow="0" w:firstColumn="0" w:lastColumn="0" w:oddVBand="0" w:evenVBand="0" w:oddHBand="1" w:evenHBand="0" w:firstRowFirstColumn="0" w:firstRowLastColumn="0" w:lastRowFirstColumn="0" w:lastRowLastColumn="0"/>
+            </w:pPr>
+            <w:r>
+              <w:t>Schnittstelle von Modul Datenbeschaffung ins Netzwerk</w:t>
+            </w:r>
+          </w:p>
+        </w:tc>
+        <w:tc>
+          <w:tcPr>
+            <w:tcW w:w="2410" w:type="dxa"/>
+          </w:tcPr>
+          <w:p>
+            <w:pPr>
+              <w:cnfStyle w:val="000000100000" w:firstRow="0" w:lastRow="0" w:firstColumn="0" w:lastColumn="0" w:oddVBand="0" w:evenVBand="0" w:oddHBand="1" w:evenHBand="0" w:firstRowFirstColumn="0" w:firstRowLastColumn="0" w:lastRowFirstColumn="0" w:lastRowLastColumn="0"/>
+            </w:pPr>
+            <w:r>
+              <w:t>Die Schnittstelle ist die Netzwerkkarte bzw. das Tool NMAP</w:t>
+            </w:r>
+          </w:p>
+        </w:tc>
+        <w:tc>
+          <w:tcPr>
+            <w:tcW w:w="3006" w:type="dxa"/>
+          </w:tcPr>
+          <w:p>
+            <w:pPr>
+              <w:cnfStyle w:val="000000100000" w:firstRow="0" w:lastRow="0" w:firstColumn="0" w:lastColumn="0" w:oddVBand="0" w:evenVBand="0" w:oddHBand="1" w:evenHBand="0" w:firstRowFirstColumn="0" w:firstRowLastColumn="0" w:lastRowFirstColumn="0" w:lastRowLastColumn="0"/>
+            </w:pPr>
+            <w:r>
+              <w:t>Angaben über den Angefragten Client oder Server</w:t>
+            </w:r>
+          </w:p>
+        </w:tc>
+        <w:bookmarkStart w:id="30" w:name="_GoBack"/>
+        <w:bookmarkEnd w:id="30"/>
+      </w:tr>
+      <w:tr>
+        <w:tc>
+          <w:tcPr>
+            <w:cnfStyle w:val="001000000000" w:firstRow="0" w:lastRow="0" w:firstColumn="1" w:lastColumn="0" w:oddVBand="0" w:evenVBand="0" w:oddHBand="0" w:evenHBand="0" w:firstRowFirstColumn="0" w:firstRowLastColumn="0" w:lastRowFirstColumn="0" w:lastRowLastColumn="0"/>
+            <w:tcW w:w="534" w:type="dxa"/>
+          </w:tcPr>
+          <w:p>
+            <w:r>
+              <w:t>S4</w:t>
+            </w:r>
+          </w:p>
+        </w:tc>
+        <w:tc>
+          <w:tcPr>
+            <w:tcW w:w="1701" w:type="dxa"/>
+          </w:tcPr>
+          <w:p>
+            <w:pPr>
+              <w:cnfStyle w:val="000000000000" w:firstRow="0" w:lastRow="0" w:firstColumn="0" w:lastColumn="0" w:oddVBand="0" w:evenVBand="0" w:oddHBand="0" w:evenHBand="0" w:firstRowFirstColumn="0" w:firstRowLastColumn="0" w:lastRowFirstColumn="0" w:lastRowLastColumn="0"/>
+            </w:pPr>
+            <w:r>
+              <w:t>Extern</w:t>
+            </w:r>
+          </w:p>
+        </w:tc>
+        <w:tc>
+          <w:tcPr>
+            <w:tcW w:w="2126" w:type="dxa"/>
+          </w:tcPr>
+          <w:p>
+            <w:pPr>
+              <w:cnfStyle w:val="000000000000" w:firstRow="0" w:lastRow="0" w:firstColumn="0" w:lastColumn="0" w:oddVBand="0" w:evenVBand="0" w:oddHBand="0" w:evenHBand="0" w:firstRowFirstColumn="0" w:firstRowLastColumn="0" w:lastRowFirstColumn="0" w:lastRowLastColumn="0"/>
+            </w:pPr>
+            <w:r>
+              <w:t>Schnittstelle von Darstellung zum User</w:t>
+            </w:r>
+          </w:p>
+        </w:tc>
+        <w:tc>
+          <w:tcPr>
+            <w:tcW w:w="2410" w:type="dxa"/>
+          </w:tcPr>
+          <w:p>
+            <w:pPr>
+              <w:cnfStyle w:val="000000000000" w:firstRow="0" w:lastRow="0" w:firstColumn="0" w:lastColumn="0" w:oddVBand="0" w:evenVBand="0" w:oddHBand="0" w:evenHBand="0" w:firstRowFirstColumn="0" w:firstRowLastColumn="0" w:lastRowFirstColumn="0" w:lastRowLastColumn="0"/>
+            </w:pPr>
+            <w:r>
+              <w:t>Die Schnittstelle ist eigentlich die Webseite, die der Benutzer sieht.</w:t>
+            </w:r>
+          </w:p>
+        </w:tc>
+        <w:tc>
+          <w:tcPr>
+            <w:tcW w:w="3006" w:type="dxa"/>
+          </w:tcPr>
+          <w:p>
+            <w:pPr>
+              <w:cnfStyle w:val="000000000000" w:firstRow="0" w:lastRow="0" w:firstColumn="0" w:lastColumn="0" w:oddVBand="0" w:evenVBand="0" w:oddHBand="0" w:evenHBand="0" w:firstRowFirstColumn="0" w:firstRowLastColumn="0" w:lastRowFirstColumn="0" w:lastRowLastColumn="0"/>
+            </w:pPr>
+            <w:r>
+              <w:t>Die dargestellte Webseite und Kommandos</w:t>
+            </w:r>
+            <w:r>
+              <w:t>.</w:t>
+            </w:r>
+          </w:p>
         </w:tc>
       </w:tr>
     </w:tbl>

</xml_diff>

<commit_message>
Added 2 of 5 Userstories and prepared the others
</commit_message>
<xml_diff>
--- a/Konzeptphase/2_1_Konzeptbericht.docx
+++ b/Konzeptphase/2_1_Konzeptbericht.docx
@@ -6,9 +6,6 @@
       <w:pPr>
         <w:pStyle w:val="CDBTitel"/>
       </w:pPr>
-      <w:r>
-        <w:t>w</w:t>
-      </w:r>
     </w:p>
     <w:p>
       <w:pPr>
@@ -506,6 +503,9 @@
               <w:pStyle w:val="TabellenInhalt"/>
               <w:snapToGrid w:val="0"/>
             </w:pPr>
+            <w:r>
+              <w:t>0.1</w:t>
+            </w:r>
           </w:p>
         </w:tc>
         <w:tc>
@@ -522,6 +522,9 @@
               <w:pStyle w:val="TabellenInhalt"/>
               <w:snapToGrid w:val="0"/>
             </w:pPr>
+            <w:r>
+              <w:t>18.10.2018</w:t>
+            </w:r>
           </w:p>
         </w:tc>
         <w:tc>
@@ -538,6 +541,9 @@
               <w:pStyle w:val="TabellenInhalt"/>
               <w:snapToGrid w:val="0"/>
             </w:pPr>
+            <w:r>
+              <w:t>Gestartet</w:t>
+            </w:r>
           </w:p>
         </w:tc>
         <w:tc>
@@ -555,6 +561,9 @@
               <w:pStyle w:val="TabellenInhalt"/>
               <w:snapToGrid w:val="0"/>
             </w:pPr>
+            <w:r>
+              <w:t>Joel Meier</w:t>
+            </w:r>
           </w:p>
         </w:tc>
       </w:tr>
@@ -838,6 +847,45 @@
             <w:tcW w:w="2160" w:type="dxa"/>
             <w:tcBorders>
               <w:left w:val="single" w:sz="4" w:space="0" w:color="FFFFFF"/>
+            </w:tcBorders>
+            <w:shd w:val="clear" w:color="auto" w:fill="D9D9D9"/>
+          </w:tcPr>
+          <w:p>
+            <w:pPr>
+              <w:pStyle w:val="TabellenInhalt"/>
+              <w:snapToGrid w:val="0"/>
+            </w:pPr>
+            <w:r>
+              <w:t>NSA</w:t>
+            </w:r>
+          </w:p>
+        </w:tc>
+        <w:tc>
+          <w:tcPr>
+            <w:tcW w:w="7479" w:type="dxa"/>
+            <w:tcBorders>
+              <w:left w:val="single" w:sz="4" w:space="0" w:color="FFFFFF"/>
+              <w:right w:val="single" w:sz="4" w:space="0" w:color="FFFFFF"/>
+            </w:tcBorders>
+            <w:shd w:val="clear" w:color="auto" w:fill="D9D9D9"/>
+          </w:tcPr>
+          <w:p>
+            <w:pPr>
+              <w:pStyle w:val="TabellenInhalt"/>
+              <w:snapToGrid w:val="0"/>
+            </w:pPr>
+            <w:r>
+              <w:t>Network Snapshot Appliance</w:t>
+            </w:r>
+          </w:p>
+        </w:tc>
+      </w:tr>
+      <w:tr>
+        <w:tc>
+          <w:tcPr>
+            <w:tcW w:w="2160" w:type="dxa"/>
+            <w:tcBorders>
+              <w:left w:val="single" w:sz="4" w:space="0" w:color="FFFFFF"/>
               <w:bottom w:val="single" w:sz="4" w:space="0" w:color="FFFFFF"/>
             </w:tcBorders>
             <w:shd w:val="clear" w:color="auto" w:fill="D9D9D9"/>
@@ -846,10 +894,10 @@
             <w:pPr>
               <w:pStyle w:val="TabellenInhalt"/>
               <w:snapToGrid w:val="0"/>
-              <w:rPr>
-                <w:color w:val="FFFFFF"/>
-              </w:rPr>
-            </w:pPr>
+            </w:pPr>
+            <w:r>
+              <w:t>Appliance</w:t>
+            </w:r>
           </w:p>
         </w:tc>
         <w:tc>
@@ -867,6 +915,9 @@
               <w:pStyle w:val="TabellenInhalt"/>
               <w:snapToGrid w:val="0"/>
             </w:pPr>
+            <w:r>
+              <w:t>Für einen Speziellen Zweck erstellte Kombination aus Hard- und Software</w:t>
+            </w:r>
           </w:p>
         </w:tc>
       </w:tr>
@@ -2388,6 +2439,1587 @@
         </w:rPr>
       </w:pPr>
     </w:p>
+    <w:tbl>
+      <w:tblPr>
+        <w:tblStyle w:val="Gitternetztabelle5dunkelAkzent1"/>
+        <w:tblW w:w="0" w:type="auto"/>
+        <w:tblLook w:val="04A0" w:firstRow="1" w:lastRow="0" w:firstColumn="1" w:lastColumn="0" w:noHBand="0" w:noVBand="1"/>
+      </w:tblPr>
+      <w:tblGrid>
+        <w:gridCol w:w="2444"/>
+        <w:gridCol w:w="2444"/>
+        <w:gridCol w:w="2444"/>
+        <w:gridCol w:w="2445"/>
+      </w:tblGrid>
+      <w:tr>
+        <w:trPr>
+          <w:cnfStyle w:val="100000000000" w:firstRow="1" w:lastRow="0" w:firstColumn="0" w:lastColumn="0" w:oddVBand="0" w:evenVBand="0" w:oddHBand="0" w:evenHBand="0" w:firstRowFirstColumn="0" w:firstRowLastColumn="0" w:lastRowFirstColumn="0" w:lastRowLastColumn="0"/>
+        </w:trPr>
+        <w:tc>
+          <w:tcPr>
+            <w:cnfStyle w:val="001000000000" w:firstRow="0" w:lastRow="0" w:firstColumn="1" w:lastColumn="0" w:oddVBand="0" w:evenVBand="0" w:oddHBand="0" w:evenHBand="0" w:firstRowFirstColumn="0" w:firstRowLastColumn="0" w:lastRowFirstColumn="0" w:lastRowLastColumn="0"/>
+            <w:tcW w:w="2444" w:type="dxa"/>
+          </w:tcPr>
+          <w:p>
+            <w:r>
+              <w:t>ID</w:t>
+            </w:r>
+          </w:p>
+        </w:tc>
+        <w:tc>
+          <w:tcPr>
+            <w:tcW w:w="2444" w:type="dxa"/>
+            <w:shd w:val="clear" w:color="auto" w:fill="DBE5F1" w:themeFill="accent1" w:themeFillTint="33"/>
+          </w:tcPr>
+          <w:p>
+            <w:pPr>
+              <w:tabs>
+                <w:tab w:val="center" w:pos="1114"/>
+              </w:tabs>
+              <w:cnfStyle w:val="100000000000" w:firstRow="1" w:lastRow="0" w:firstColumn="0" w:lastColumn="0" w:oddVBand="0" w:evenVBand="0" w:oddHBand="0" w:evenHBand="0" w:firstRowFirstColumn="0" w:firstRowLastColumn="0" w:lastRowFirstColumn="0" w:lastRowLastColumn="0"/>
+              <w:rPr>
+                <w:b w:val="0"/>
+                <w:color w:val="auto"/>
+              </w:rPr>
+            </w:pPr>
+            <w:r>
+              <w:rPr>
+                <w:b w:val="0"/>
+                <w:color w:val="auto"/>
+              </w:rPr>
+              <w:t>AF-01</w:t>
+            </w:r>
+            <w:r>
+              <w:rPr>
+                <w:b w:val="0"/>
+                <w:color w:val="auto"/>
+              </w:rPr>
+              <w:tab/>
+            </w:r>
+          </w:p>
+        </w:tc>
+        <w:tc>
+          <w:tcPr>
+            <w:tcW w:w="2444" w:type="dxa"/>
+          </w:tcPr>
+          <w:p>
+            <w:pPr>
+              <w:cnfStyle w:val="100000000000" w:firstRow="1" w:lastRow="0" w:firstColumn="0" w:lastColumn="0" w:oddVBand="0" w:evenVBand="0" w:oddHBand="0" w:evenHBand="0" w:firstRowFirstColumn="0" w:firstRowLastColumn="0" w:lastRowFirstColumn="0" w:lastRowLastColumn="0"/>
+            </w:pPr>
+            <w:r>
+              <w:t>Titel</w:t>
+            </w:r>
+          </w:p>
+        </w:tc>
+        <w:tc>
+          <w:tcPr>
+            <w:tcW w:w="2445" w:type="dxa"/>
+            <w:shd w:val="clear" w:color="auto" w:fill="DBE5F1" w:themeFill="accent1" w:themeFillTint="33"/>
+          </w:tcPr>
+          <w:p>
+            <w:pPr>
+              <w:cnfStyle w:val="100000000000" w:firstRow="1" w:lastRow="0" w:firstColumn="0" w:lastColumn="0" w:oddVBand="0" w:evenVBand="0" w:oddHBand="0" w:evenHBand="0" w:firstRowFirstColumn="0" w:firstRowLastColumn="0" w:lastRowFirstColumn="0" w:lastRowLastColumn="0"/>
+              <w:rPr>
+                <w:b w:val="0"/>
+                <w:color w:val="auto"/>
+              </w:rPr>
+            </w:pPr>
+            <w:r>
+              <w:rPr>
+                <w:b w:val="0"/>
+                <w:color w:val="auto"/>
+              </w:rPr>
+              <w:t>TITEL EINFÜGEN</w:t>
+            </w:r>
+          </w:p>
+        </w:tc>
+      </w:tr>
+      <w:tr>
+        <w:trPr>
+          <w:cnfStyle w:val="000000100000" w:firstRow="0" w:lastRow="0" w:firstColumn="0" w:lastColumn="0" w:oddVBand="0" w:evenVBand="0" w:oddHBand="1" w:evenHBand="0" w:firstRowFirstColumn="0" w:firstRowLastColumn="0" w:lastRowFirstColumn="0" w:lastRowLastColumn="0"/>
+        </w:trPr>
+        <w:tc>
+          <w:tcPr>
+            <w:cnfStyle w:val="001000000000" w:firstRow="0" w:lastRow="0" w:firstColumn="1" w:lastColumn="0" w:oddVBand="0" w:evenVBand="0" w:oddHBand="0" w:evenHBand="0" w:firstRowFirstColumn="0" w:firstRowLastColumn="0" w:lastRowFirstColumn="0" w:lastRowLastColumn="0"/>
+            <w:tcW w:w="2444" w:type="dxa"/>
+            <w:vMerge w:val="restart"/>
+          </w:tcPr>
+          <w:p>
+            <w:r>
+              <w:t>User Story</w:t>
+            </w:r>
+          </w:p>
+        </w:tc>
+        <w:tc>
+          <w:tcPr>
+            <w:tcW w:w="7333" w:type="dxa"/>
+            <w:gridSpan w:val="3"/>
+          </w:tcPr>
+          <w:p>
+            <w:pPr>
+              <w:cnfStyle w:val="000000100000" w:firstRow="0" w:lastRow="0" w:firstColumn="0" w:lastColumn="0" w:oddVBand="0" w:evenVBand="0" w:oddHBand="1" w:evenHBand="0" w:firstRowFirstColumn="0" w:firstRowLastColumn="0" w:lastRowFirstColumn="0" w:lastRowLastColumn="0"/>
+              <w:rPr>
+                <w:b/>
+              </w:rPr>
+            </w:pPr>
+            <w:r>
+              <w:rPr>
+                <w:b/>
+              </w:rPr>
+              <w:t>Rolle:</w:t>
+            </w:r>
+          </w:p>
+          <w:p>
+            <w:pPr>
+              <w:pStyle w:val="Listenabsatz"/>
+              <w:numPr>
+                <w:ilvl w:val="0"/>
+                <w:numId w:val="24"/>
+              </w:numPr>
+              <w:cnfStyle w:val="000000100000" w:firstRow="0" w:lastRow="0" w:firstColumn="0" w:lastColumn="0" w:oddVBand="0" w:evenVBand="0" w:oddHBand="1" w:evenHBand="0" w:firstRowFirstColumn="0" w:firstRowLastColumn="0" w:lastRowFirstColumn="0" w:lastRowLastColumn="0"/>
+            </w:pPr>
+            <w:r>
+              <w:t>Benutzer</w:t>
+            </w:r>
+          </w:p>
+        </w:tc>
+      </w:tr>
+      <w:tr>
+        <w:tc>
+          <w:tcPr>
+            <w:cnfStyle w:val="001000000000" w:firstRow="0" w:lastRow="0" w:firstColumn="1" w:lastColumn="0" w:oddVBand="0" w:evenVBand="0" w:oddHBand="0" w:evenHBand="0" w:firstRowFirstColumn="0" w:firstRowLastColumn="0" w:lastRowFirstColumn="0" w:lastRowLastColumn="0"/>
+            <w:tcW w:w="2444" w:type="dxa"/>
+            <w:vMerge/>
+          </w:tcPr>
+          <w:p/>
+        </w:tc>
+        <w:tc>
+          <w:tcPr>
+            <w:tcW w:w="7333" w:type="dxa"/>
+            <w:gridSpan w:val="3"/>
+          </w:tcPr>
+          <w:p>
+            <w:pPr>
+              <w:cnfStyle w:val="000000000000" w:firstRow="0" w:lastRow="0" w:firstColumn="0" w:lastColumn="0" w:oddVBand="0" w:evenVBand="0" w:oddHBand="0" w:evenHBand="0" w:firstRowFirstColumn="0" w:firstRowLastColumn="0" w:lastRowFirstColumn="0" w:lastRowLastColumn="0"/>
+              <w:rPr>
+                <w:b/>
+              </w:rPr>
+            </w:pPr>
+            <w:r>
+              <w:rPr>
+                <w:b/>
+              </w:rPr>
+              <w:t>Ziel:</w:t>
+            </w:r>
+          </w:p>
+          <w:p>
+            <w:pPr>
+              <w:pStyle w:val="Listenabsatz"/>
+              <w:numPr>
+                <w:ilvl w:val="0"/>
+                <w:numId w:val="24"/>
+              </w:numPr>
+              <w:cnfStyle w:val="000000000000" w:firstRow="0" w:lastRow="0" w:firstColumn="0" w:lastColumn="0" w:oddVBand="0" w:evenVBand="0" w:oddHBand="0" w:evenHBand="0" w:firstRowFirstColumn="0" w:firstRowLastColumn="0" w:lastRowFirstColumn="0" w:lastRowLastColumn="0"/>
+            </w:pPr>
+          </w:p>
+        </w:tc>
+      </w:tr>
+      <w:tr>
+        <w:trPr>
+          <w:cnfStyle w:val="000000100000" w:firstRow="0" w:lastRow="0" w:firstColumn="0" w:lastColumn="0" w:oddVBand="0" w:evenVBand="0" w:oddHBand="1" w:evenHBand="0" w:firstRowFirstColumn="0" w:firstRowLastColumn="0" w:lastRowFirstColumn="0" w:lastRowLastColumn="0"/>
+        </w:trPr>
+        <w:tc>
+          <w:tcPr>
+            <w:cnfStyle w:val="001000000000" w:firstRow="0" w:lastRow="0" w:firstColumn="1" w:lastColumn="0" w:oddVBand="0" w:evenVBand="0" w:oddHBand="0" w:evenHBand="0" w:firstRowFirstColumn="0" w:firstRowLastColumn="0" w:lastRowFirstColumn="0" w:lastRowLastColumn="0"/>
+            <w:tcW w:w="2444" w:type="dxa"/>
+            <w:vMerge/>
+          </w:tcPr>
+          <w:p/>
+        </w:tc>
+        <w:tc>
+          <w:tcPr>
+            <w:tcW w:w="7333" w:type="dxa"/>
+            <w:gridSpan w:val="3"/>
+          </w:tcPr>
+          <w:p>
+            <w:pPr>
+              <w:cnfStyle w:val="000000100000" w:firstRow="0" w:lastRow="0" w:firstColumn="0" w:lastColumn="0" w:oddVBand="0" w:evenVBand="0" w:oddHBand="1" w:evenHBand="0" w:firstRowFirstColumn="0" w:firstRowLastColumn="0" w:lastRowFirstColumn="0" w:lastRowLastColumn="0"/>
+              <w:rPr>
+                <w:b/>
+              </w:rPr>
+            </w:pPr>
+            <w:r>
+              <w:rPr>
+                <w:b/>
+              </w:rPr>
+              <w:t>Grund:</w:t>
+            </w:r>
+          </w:p>
+          <w:p>
+            <w:pPr>
+              <w:pStyle w:val="Listenabsatz"/>
+              <w:numPr>
+                <w:ilvl w:val="0"/>
+                <w:numId w:val="24"/>
+              </w:numPr>
+              <w:cnfStyle w:val="000000100000" w:firstRow="0" w:lastRow="0" w:firstColumn="0" w:lastColumn="0" w:oddVBand="0" w:evenVBand="0" w:oddHBand="1" w:evenHBand="0" w:firstRowFirstColumn="0" w:firstRowLastColumn="0" w:lastRowFirstColumn="0" w:lastRowLastColumn="0"/>
+            </w:pPr>
+          </w:p>
+        </w:tc>
+      </w:tr>
+      <w:tr>
+        <w:tc>
+          <w:tcPr>
+            <w:cnfStyle w:val="001000000000" w:firstRow="0" w:lastRow="0" w:firstColumn="1" w:lastColumn="0" w:oddVBand="0" w:evenVBand="0" w:oddHBand="0" w:evenHBand="0" w:firstRowFirstColumn="0" w:firstRowLastColumn="0" w:lastRowFirstColumn="0" w:lastRowLastColumn="0"/>
+            <w:tcW w:w="2444" w:type="dxa"/>
+          </w:tcPr>
+          <w:p>
+            <w:r>
+              <w:t>Akzeptanz</w:t>
+            </w:r>
+          </w:p>
+        </w:tc>
+        <w:tc>
+          <w:tcPr>
+            <w:tcW w:w="7333" w:type="dxa"/>
+            <w:gridSpan w:val="3"/>
+          </w:tcPr>
+          <w:p>
+            <w:pPr>
+              <w:pStyle w:val="Listenabsatz"/>
+              <w:numPr>
+                <w:ilvl w:val="0"/>
+                <w:numId w:val="24"/>
+              </w:numPr>
+              <w:cnfStyle w:val="000000000000" w:firstRow="0" w:lastRow="0" w:firstColumn="0" w:lastColumn="0" w:oddVBand="0" w:evenVBand="0" w:oddHBand="0" w:evenHBand="0" w:firstRowFirstColumn="0" w:firstRowLastColumn="0" w:lastRowFirstColumn="0" w:lastRowLastColumn="0"/>
+            </w:pPr>
+          </w:p>
+        </w:tc>
+      </w:tr>
+      <w:tr>
+        <w:trPr>
+          <w:cnfStyle w:val="000000100000" w:firstRow="0" w:lastRow="0" w:firstColumn="0" w:lastColumn="0" w:oddVBand="0" w:evenVBand="0" w:oddHBand="1" w:evenHBand="0" w:firstRowFirstColumn="0" w:firstRowLastColumn="0" w:lastRowFirstColumn="0" w:lastRowLastColumn="0"/>
+        </w:trPr>
+        <w:tc>
+          <w:tcPr>
+            <w:cnfStyle w:val="001000000000" w:firstRow="0" w:lastRow="0" w:firstColumn="1" w:lastColumn="0" w:oddVBand="0" w:evenVBand="0" w:oddHBand="0" w:evenHBand="0" w:firstRowFirstColumn="0" w:firstRowLastColumn="0" w:lastRowFirstColumn="0" w:lastRowLastColumn="0"/>
+            <w:tcW w:w="2444" w:type="dxa"/>
+          </w:tcPr>
+          <w:p>
+            <w:r>
+              <w:t>Mock-Up</w:t>
+            </w:r>
+          </w:p>
+        </w:tc>
+        <w:tc>
+          <w:tcPr>
+            <w:tcW w:w="7333" w:type="dxa"/>
+            <w:gridSpan w:val="3"/>
+          </w:tcPr>
+          <w:p>
+            <w:pPr>
+              <w:cnfStyle w:val="000000100000" w:firstRow="0" w:lastRow="0" w:firstColumn="0" w:lastColumn="0" w:oddVBand="0" w:evenVBand="0" w:oddHBand="1" w:evenHBand="0" w:firstRowFirstColumn="0" w:firstRowLastColumn="0" w:lastRowFirstColumn="0" w:lastRowLastColumn="0"/>
+            </w:pPr>
+          </w:p>
+        </w:tc>
+      </w:tr>
+    </w:tbl>
+    <w:p>
+      <w:pPr>
+        <w:rPr>
+          <w:lang w:val="en-GB"/>
+        </w:rPr>
+      </w:pPr>
+    </w:p>
+    <w:tbl>
+      <w:tblPr>
+        <w:tblStyle w:val="Gitternetztabelle5dunkelAkzent1"/>
+        <w:tblW w:w="0" w:type="auto"/>
+        <w:tblLook w:val="04A0" w:firstRow="1" w:lastRow="0" w:firstColumn="1" w:lastColumn="0" w:noHBand="0" w:noVBand="1"/>
+      </w:tblPr>
+      <w:tblGrid>
+        <w:gridCol w:w="2444"/>
+        <w:gridCol w:w="2444"/>
+        <w:gridCol w:w="2444"/>
+        <w:gridCol w:w="2445"/>
+      </w:tblGrid>
+      <w:tr>
+        <w:trPr>
+          <w:cnfStyle w:val="100000000000" w:firstRow="1" w:lastRow="0" w:firstColumn="0" w:lastColumn="0" w:oddVBand="0" w:evenVBand="0" w:oddHBand="0" w:evenHBand="0" w:firstRowFirstColumn="0" w:firstRowLastColumn="0" w:lastRowFirstColumn="0" w:lastRowLastColumn="0"/>
+        </w:trPr>
+        <w:tc>
+          <w:tcPr>
+            <w:cnfStyle w:val="001000000000" w:firstRow="0" w:lastRow="0" w:firstColumn="1" w:lastColumn="0" w:oddVBand="0" w:evenVBand="0" w:oddHBand="0" w:evenHBand="0" w:firstRowFirstColumn="0" w:firstRowLastColumn="0" w:lastRowFirstColumn="0" w:lastRowLastColumn="0"/>
+            <w:tcW w:w="2444" w:type="dxa"/>
+          </w:tcPr>
+          <w:p>
+            <w:r>
+              <w:t>ID</w:t>
+            </w:r>
+          </w:p>
+        </w:tc>
+        <w:tc>
+          <w:tcPr>
+            <w:tcW w:w="2444" w:type="dxa"/>
+            <w:shd w:val="clear" w:color="auto" w:fill="DBE5F1" w:themeFill="accent1" w:themeFillTint="33"/>
+          </w:tcPr>
+          <w:p>
+            <w:pPr>
+              <w:cnfStyle w:val="100000000000" w:firstRow="1" w:lastRow="0" w:firstColumn="0" w:lastColumn="0" w:oddVBand="0" w:evenVBand="0" w:oddHBand="0" w:evenHBand="0" w:firstRowFirstColumn="0" w:firstRowLastColumn="0" w:lastRowFirstColumn="0" w:lastRowLastColumn="0"/>
+              <w:rPr>
+                <w:b w:val="0"/>
+                <w:color w:val="auto"/>
+              </w:rPr>
+            </w:pPr>
+            <w:r>
+              <w:rPr>
+                <w:b w:val="0"/>
+                <w:color w:val="auto"/>
+              </w:rPr>
+              <w:t>AF-0</w:t>
+            </w:r>
+            <w:r>
+              <w:rPr>
+                <w:b w:val="0"/>
+                <w:color w:val="auto"/>
+              </w:rPr>
+              <w:t>2</w:t>
+            </w:r>
+          </w:p>
+        </w:tc>
+        <w:tc>
+          <w:tcPr>
+            <w:tcW w:w="2444" w:type="dxa"/>
+          </w:tcPr>
+          <w:p>
+            <w:pPr>
+              <w:cnfStyle w:val="100000000000" w:firstRow="1" w:lastRow="0" w:firstColumn="0" w:lastColumn="0" w:oddVBand="0" w:evenVBand="0" w:oddHBand="0" w:evenHBand="0" w:firstRowFirstColumn="0" w:firstRowLastColumn="0" w:lastRowFirstColumn="0" w:lastRowLastColumn="0"/>
+            </w:pPr>
+            <w:r>
+              <w:t>Titel</w:t>
+            </w:r>
+          </w:p>
+        </w:tc>
+        <w:tc>
+          <w:tcPr>
+            <w:tcW w:w="2445" w:type="dxa"/>
+            <w:shd w:val="clear" w:color="auto" w:fill="DBE5F1" w:themeFill="accent1" w:themeFillTint="33"/>
+          </w:tcPr>
+          <w:p>
+            <w:pPr>
+              <w:cnfStyle w:val="100000000000" w:firstRow="1" w:lastRow="0" w:firstColumn="0" w:lastColumn="0" w:oddVBand="0" w:evenVBand="0" w:oddHBand="0" w:evenHBand="0" w:firstRowFirstColumn="0" w:firstRowLastColumn="0" w:lastRowFirstColumn="0" w:lastRowLastColumn="0"/>
+              <w:rPr>
+                <w:b w:val="0"/>
+                <w:color w:val="auto"/>
+              </w:rPr>
+            </w:pPr>
+            <w:r>
+              <w:rPr>
+                <w:b w:val="0"/>
+                <w:color w:val="auto"/>
+                <w:lang w:eastAsia="de-CH"/>
+              </w:rPr>
+              <w:t>Genauigkeit</w:t>
+            </w:r>
+          </w:p>
+        </w:tc>
+      </w:tr>
+      <w:tr>
+        <w:trPr>
+          <w:cnfStyle w:val="000000100000" w:firstRow="0" w:lastRow="0" w:firstColumn="0" w:lastColumn="0" w:oddVBand="0" w:evenVBand="0" w:oddHBand="1" w:evenHBand="0" w:firstRowFirstColumn="0" w:firstRowLastColumn="0" w:lastRowFirstColumn="0" w:lastRowLastColumn="0"/>
+        </w:trPr>
+        <w:tc>
+          <w:tcPr>
+            <w:cnfStyle w:val="001000000000" w:firstRow="0" w:lastRow="0" w:firstColumn="1" w:lastColumn="0" w:oddVBand="0" w:evenVBand="0" w:oddHBand="0" w:evenHBand="0" w:firstRowFirstColumn="0" w:firstRowLastColumn="0" w:lastRowFirstColumn="0" w:lastRowLastColumn="0"/>
+            <w:tcW w:w="2444" w:type="dxa"/>
+            <w:vMerge w:val="restart"/>
+          </w:tcPr>
+          <w:p>
+            <w:r>
+              <w:t>User Story</w:t>
+            </w:r>
+          </w:p>
+        </w:tc>
+        <w:tc>
+          <w:tcPr>
+            <w:tcW w:w="7333" w:type="dxa"/>
+            <w:gridSpan w:val="3"/>
+          </w:tcPr>
+          <w:p>
+            <w:pPr>
+              <w:cnfStyle w:val="000000100000" w:firstRow="0" w:lastRow="0" w:firstColumn="0" w:lastColumn="0" w:oddVBand="0" w:evenVBand="0" w:oddHBand="1" w:evenHBand="0" w:firstRowFirstColumn="0" w:firstRowLastColumn="0" w:lastRowFirstColumn="0" w:lastRowLastColumn="0"/>
+              <w:rPr>
+                <w:b/>
+              </w:rPr>
+            </w:pPr>
+            <w:r>
+              <w:rPr>
+                <w:b/>
+              </w:rPr>
+              <w:t>Rolle:</w:t>
+            </w:r>
+          </w:p>
+          <w:p>
+            <w:pPr>
+              <w:pStyle w:val="Listenabsatz"/>
+              <w:numPr>
+                <w:ilvl w:val="0"/>
+                <w:numId w:val="24"/>
+              </w:numPr>
+              <w:cnfStyle w:val="000000100000" w:firstRow="0" w:lastRow="0" w:firstColumn="0" w:lastColumn="0" w:oddVBand="0" w:evenVBand="0" w:oddHBand="1" w:evenHBand="0" w:firstRowFirstColumn="0" w:firstRowLastColumn="0" w:lastRowFirstColumn="0" w:lastRowLastColumn="0"/>
+            </w:pPr>
+            <w:proofErr w:type="spellStart"/>
+            <w:r>
+              <w:t>Scriptbibliothek</w:t>
+            </w:r>
+            <w:proofErr w:type="spellEnd"/>
+          </w:p>
+        </w:tc>
+      </w:tr>
+      <w:tr>
+        <w:tc>
+          <w:tcPr>
+            <w:cnfStyle w:val="001000000000" w:firstRow="0" w:lastRow="0" w:firstColumn="1" w:lastColumn="0" w:oddVBand="0" w:evenVBand="0" w:oddHBand="0" w:evenHBand="0" w:firstRowFirstColumn="0" w:firstRowLastColumn="0" w:lastRowFirstColumn="0" w:lastRowLastColumn="0"/>
+            <w:tcW w:w="2444" w:type="dxa"/>
+            <w:vMerge/>
+          </w:tcPr>
+          <w:p/>
+        </w:tc>
+        <w:tc>
+          <w:tcPr>
+            <w:tcW w:w="7333" w:type="dxa"/>
+            <w:gridSpan w:val="3"/>
+          </w:tcPr>
+          <w:p>
+            <w:pPr>
+              <w:cnfStyle w:val="000000000000" w:firstRow="0" w:lastRow="0" w:firstColumn="0" w:lastColumn="0" w:oddVBand="0" w:evenVBand="0" w:oddHBand="0" w:evenHBand="0" w:firstRowFirstColumn="0" w:firstRowLastColumn="0" w:lastRowFirstColumn="0" w:lastRowLastColumn="0"/>
+              <w:rPr>
+                <w:b/>
+              </w:rPr>
+            </w:pPr>
+            <w:r>
+              <w:rPr>
+                <w:b/>
+              </w:rPr>
+              <w:t>Ziel:</w:t>
+            </w:r>
+          </w:p>
+          <w:p>
+            <w:pPr>
+              <w:pStyle w:val="Listenabsatz"/>
+              <w:numPr>
+                <w:ilvl w:val="0"/>
+                <w:numId w:val="24"/>
+              </w:numPr>
+              <w:cnfStyle w:val="000000000000" w:firstRow="0" w:lastRow="0" w:firstColumn="0" w:lastColumn="0" w:oddVBand="0" w:evenVBand="0" w:oddHBand="0" w:evenHBand="0" w:firstRowFirstColumn="0" w:firstRowLastColumn="0" w:lastRowFirstColumn="0" w:lastRowLastColumn="0"/>
+            </w:pPr>
+            <w:r>
+              <w:t xml:space="preserve">Ein Script in der Zielbibliothek führt die Abfrage </w:t>
+            </w:r>
+            <w:proofErr w:type="gramStart"/>
+            <w:r>
+              <w:t>2 mal</w:t>
+            </w:r>
+            <w:proofErr w:type="gramEnd"/>
+            <w:r>
+              <w:t xml:space="preserve"> aus und vergleicht die Resultate miteinander.</w:t>
+            </w:r>
+          </w:p>
+        </w:tc>
+      </w:tr>
+      <w:tr>
+        <w:trPr>
+          <w:cnfStyle w:val="000000100000" w:firstRow="0" w:lastRow="0" w:firstColumn="0" w:lastColumn="0" w:oddVBand="0" w:evenVBand="0" w:oddHBand="1" w:evenHBand="0" w:firstRowFirstColumn="0" w:firstRowLastColumn="0" w:lastRowFirstColumn="0" w:lastRowLastColumn="0"/>
+        </w:trPr>
+        <w:tc>
+          <w:tcPr>
+            <w:cnfStyle w:val="001000000000" w:firstRow="0" w:lastRow="0" w:firstColumn="1" w:lastColumn="0" w:oddVBand="0" w:evenVBand="0" w:oddHBand="0" w:evenHBand="0" w:firstRowFirstColumn="0" w:firstRowLastColumn="0" w:lastRowFirstColumn="0" w:lastRowLastColumn="0"/>
+            <w:tcW w:w="2444" w:type="dxa"/>
+            <w:vMerge/>
+          </w:tcPr>
+          <w:p/>
+        </w:tc>
+        <w:tc>
+          <w:tcPr>
+            <w:tcW w:w="7333" w:type="dxa"/>
+            <w:gridSpan w:val="3"/>
+          </w:tcPr>
+          <w:p>
+            <w:pPr>
+              <w:cnfStyle w:val="000000100000" w:firstRow="0" w:lastRow="0" w:firstColumn="0" w:lastColumn="0" w:oddVBand="0" w:evenVBand="0" w:oddHBand="1" w:evenHBand="0" w:firstRowFirstColumn="0" w:firstRowLastColumn="0" w:lastRowFirstColumn="0" w:lastRowLastColumn="0"/>
+              <w:rPr>
+                <w:b/>
+              </w:rPr>
+            </w:pPr>
+            <w:r>
+              <w:rPr>
+                <w:b/>
+              </w:rPr>
+              <w:t>Grund:</w:t>
+            </w:r>
+          </w:p>
+          <w:p>
+            <w:pPr>
+              <w:pStyle w:val="Listenabsatz"/>
+              <w:numPr>
+                <w:ilvl w:val="0"/>
+                <w:numId w:val="24"/>
+              </w:numPr>
+              <w:cnfStyle w:val="000000100000" w:firstRow="0" w:lastRow="0" w:firstColumn="0" w:lastColumn="0" w:oddVBand="0" w:evenVBand="0" w:oddHBand="1" w:evenHBand="0" w:firstRowFirstColumn="0" w:firstRowLastColumn="0" w:lastRowFirstColumn="0" w:lastRowLastColumn="0"/>
+            </w:pPr>
+            <w:r>
+              <w:t>Durch das 2-fache ausführen und vergleichen können fehlabfragen erkannt werden.</w:t>
+            </w:r>
+          </w:p>
+        </w:tc>
+      </w:tr>
+      <w:tr>
+        <w:tc>
+          <w:tcPr>
+            <w:cnfStyle w:val="001000000000" w:firstRow="0" w:lastRow="0" w:firstColumn="1" w:lastColumn="0" w:oddVBand="0" w:evenVBand="0" w:oddHBand="0" w:evenHBand="0" w:firstRowFirstColumn="0" w:firstRowLastColumn="0" w:lastRowFirstColumn="0" w:lastRowLastColumn="0"/>
+            <w:tcW w:w="2444" w:type="dxa"/>
+          </w:tcPr>
+          <w:p>
+            <w:r>
+              <w:t>Akzeptanz</w:t>
+            </w:r>
+          </w:p>
+        </w:tc>
+        <w:tc>
+          <w:tcPr>
+            <w:tcW w:w="7333" w:type="dxa"/>
+            <w:gridSpan w:val="3"/>
+          </w:tcPr>
+          <w:p>
+            <w:pPr>
+              <w:pStyle w:val="Listenabsatz"/>
+              <w:numPr>
+                <w:ilvl w:val="0"/>
+                <w:numId w:val="24"/>
+              </w:numPr>
+              <w:cnfStyle w:val="000000000000" w:firstRow="0" w:lastRow="0" w:firstColumn="0" w:lastColumn="0" w:oddVBand="0" w:evenVBand="0" w:oddHBand="0" w:evenHBand="0" w:firstRowFirstColumn="0" w:firstRowLastColumn="0" w:lastRowFirstColumn="0" w:lastRowLastColumn="0"/>
+            </w:pPr>
+            <w:r>
+              <w:t>Das Script führt die Abfrage 2-mal Durch</w:t>
+            </w:r>
+          </w:p>
+          <w:p>
+            <w:pPr>
+              <w:pStyle w:val="Listenabsatz"/>
+              <w:numPr>
+                <w:ilvl w:val="0"/>
+                <w:numId w:val="24"/>
+              </w:numPr>
+              <w:cnfStyle w:val="000000000000" w:firstRow="0" w:lastRow="0" w:firstColumn="0" w:lastColumn="0" w:oddVBand="0" w:evenVBand="0" w:oddHBand="0" w:evenHBand="0" w:firstRowFirstColumn="0" w:firstRowLastColumn="0" w:lastRowFirstColumn="0" w:lastRowLastColumn="0"/>
+            </w:pPr>
+            <w:r>
+              <w:t>Das Script vergleicht die 2 Resultate miteinander.</w:t>
+            </w:r>
+          </w:p>
+          <w:p>
+            <w:pPr>
+              <w:pStyle w:val="Listenabsatz"/>
+              <w:numPr>
+                <w:ilvl w:val="0"/>
+                <w:numId w:val="24"/>
+              </w:numPr>
+              <w:cnfStyle w:val="000000000000" w:firstRow="0" w:lastRow="0" w:firstColumn="0" w:lastColumn="0" w:oddVBand="0" w:evenVBand="0" w:oddHBand="0" w:evenHBand="0" w:firstRowFirstColumn="0" w:firstRowLastColumn="0" w:lastRowFirstColumn="0" w:lastRowLastColumn="0"/>
+            </w:pPr>
+            <w:r>
+              <w:t>Falls Sie übereinstimmen wird Resultat Nr.1 In die Datenbank gespeichert.</w:t>
+            </w:r>
+          </w:p>
+          <w:p>
+            <w:pPr>
+              <w:pStyle w:val="Listenabsatz"/>
+              <w:numPr>
+                <w:ilvl w:val="0"/>
+                <w:numId w:val="24"/>
+              </w:numPr>
+              <w:cnfStyle w:val="000000000000" w:firstRow="0" w:lastRow="0" w:firstColumn="0" w:lastColumn="0" w:oddVBand="0" w:evenVBand="0" w:oddHBand="0" w:evenHBand="0" w:firstRowFirstColumn="0" w:firstRowLastColumn="0" w:lastRowFirstColumn="0" w:lastRowLastColumn="0"/>
+            </w:pPr>
+            <w:r>
+              <w:t>Sonst wird eine Fehlermeldung ausgegeben.</w:t>
+            </w:r>
+          </w:p>
+        </w:tc>
+      </w:tr>
+      <w:tr>
+        <w:trPr>
+          <w:cnfStyle w:val="000000100000" w:firstRow="0" w:lastRow="0" w:firstColumn="0" w:lastColumn="0" w:oddVBand="0" w:evenVBand="0" w:oddHBand="1" w:evenHBand="0" w:firstRowFirstColumn="0" w:firstRowLastColumn="0" w:lastRowFirstColumn="0" w:lastRowLastColumn="0"/>
+        </w:trPr>
+        <w:tc>
+          <w:tcPr>
+            <w:cnfStyle w:val="001000000000" w:firstRow="0" w:lastRow="0" w:firstColumn="1" w:lastColumn="0" w:oddVBand="0" w:evenVBand="0" w:oddHBand="0" w:evenHBand="0" w:firstRowFirstColumn="0" w:firstRowLastColumn="0" w:lastRowFirstColumn="0" w:lastRowLastColumn="0"/>
+            <w:tcW w:w="2444" w:type="dxa"/>
+          </w:tcPr>
+          <w:p>
+            <w:r>
+              <w:t>Diagramm</w:t>
+            </w:r>
+          </w:p>
+        </w:tc>
+        <w:tc>
+          <w:tcPr>
+            <w:tcW w:w="7333" w:type="dxa"/>
+            <w:gridSpan w:val="3"/>
+          </w:tcPr>
+          <w:p>
+            <w:pPr>
+              <w:cnfStyle w:val="000000100000" w:firstRow="0" w:lastRow="0" w:firstColumn="0" w:lastColumn="0" w:oddVBand="0" w:evenVBand="0" w:oddHBand="1" w:evenHBand="0" w:firstRowFirstColumn="0" w:firstRowLastColumn="0" w:lastRowFirstColumn="0" w:lastRowLastColumn="0"/>
+              <w:rPr>
+                <w:b/>
+              </w:rPr>
+            </w:pPr>
+            <w:r>
+              <w:rPr>
+                <w:b/>
+              </w:rPr>
+              <w:t>[FLUSSDIAGRAMM EINFÜGEN</w:t>
+            </w:r>
+            <w:bookmarkStart w:id="14" w:name="_GoBack"/>
+            <w:bookmarkEnd w:id="14"/>
+            <w:r>
+              <w:rPr>
+                <w:b/>
+              </w:rPr>
+              <w:t>]</w:t>
+            </w:r>
+          </w:p>
+        </w:tc>
+      </w:tr>
+    </w:tbl>
+    <w:p>
+      <w:pPr>
+        <w:rPr>
+          <w:lang w:val="en-GB"/>
+        </w:rPr>
+      </w:pPr>
+    </w:p>
+    <w:tbl>
+      <w:tblPr>
+        <w:tblStyle w:val="Gitternetztabelle5dunkelAkzent1"/>
+        <w:tblW w:w="0" w:type="auto"/>
+        <w:tblLook w:val="04A0" w:firstRow="1" w:lastRow="0" w:firstColumn="1" w:lastColumn="0" w:noHBand="0" w:noVBand="1"/>
+      </w:tblPr>
+      <w:tblGrid>
+        <w:gridCol w:w="2444"/>
+        <w:gridCol w:w="2444"/>
+        <w:gridCol w:w="2444"/>
+        <w:gridCol w:w="2445"/>
+      </w:tblGrid>
+      <w:tr>
+        <w:trPr>
+          <w:cnfStyle w:val="100000000000" w:firstRow="1" w:lastRow="0" w:firstColumn="0" w:lastColumn="0" w:oddVBand="0" w:evenVBand="0" w:oddHBand="0" w:evenHBand="0" w:firstRowFirstColumn="0" w:firstRowLastColumn="0" w:lastRowFirstColumn="0" w:lastRowLastColumn="0"/>
+        </w:trPr>
+        <w:tc>
+          <w:tcPr>
+            <w:cnfStyle w:val="001000000000" w:firstRow="0" w:lastRow="0" w:firstColumn="1" w:lastColumn="0" w:oddVBand="0" w:evenVBand="0" w:oddHBand="0" w:evenHBand="0" w:firstRowFirstColumn="0" w:firstRowLastColumn="0" w:lastRowFirstColumn="0" w:lastRowLastColumn="0"/>
+            <w:tcW w:w="2444" w:type="dxa"/>
+          </w:tcPr>
+          <w:p>
+            <w:r>
+              <w:t>ID</w:t>
+            </w:r>
+          </w:p>
+        </w:tc>
+        <w:tc>
+          <w:tcPr>
+            <w:tcW w:w="2444" w:type="dxa"/>
+            <w:shd w:val="clear" w:color="auto" w:fill="DBE5F1" w:themeFill="accent1" w:themeFillTint="33"/>
+          </w:tcPr>
+          <w:p>
+            <w:pPr>
+              <w:cnfStyle w:val="100000000000" w:firstRow="1" w:lastRow="0" w:firstColumn="0" w:lastColumn="0" w:oddVBand="0" w:evenVBand="0" w:oddHBand="0" w:evenHBand="0" w:firstRowFirstColumn="0" w:firstRowLastColumn="0" w:lastRowFirstColumn="0" w:lastRowLastColumn="0"/>
+              <w:rPr>
+                <w:b w:val="0"/>
+                <w:color w:val="auto"/>
+              </w:rPr>
+            </w:pPr>
+            <w:r>
+              <w:rPr>
+                <w:b w:val="0"/>
+                <w:color w:val="auto"/>
+              </w:rPr>
+              <w:t>AF-0</w:t>
+            </w:r>
+            <w:r>
+              <w:rPr>
+                <w:b w:val="0"/>
+                <w:color w:val="auto"/>
+              </w:rPr>
+              <w:t>3</w:t>
+            </w:r>
+          </w:p>
+        </w:tc>
+        <w:tc>
+          <w:tcPr>
+            <w:tcW w:w="2444" w:type="dxa"/>
+          </w:tcPr>
+          <w:p>
+            <w:pPr>
+              <w:cnfStyle w:val="100000000000" w:firstRow="1" w:lastRow="0" w:firstColumn="0" w:lastColumn="0" w:oddVBand="0" w:evenVBand="0" w:oddHBand="0" w:evenHBand="0" w:firstRowFirstColumn="0" w:firstRowLastColumn="0" w:lastRowFirstColumn="0" w:lastRowLastColumn="0"/>
+            </w:pPr>
+            <w:r>
+              <w:t>Titel</w:t>
+            </w:r>
+          </w:p>
+        </w:tc>
+        <w:tc>
+          <w:tcPr>
+            <w:tcW w:w="2445" w:type="dxa"/>
+            <w:shd w:val="clear" w:color="auto" w:fill="DBE5F1" w:themeFill="accent1" w:themeFillTint="33"/>
+          </w:tcPr>
+          <w:p>
+            <w:pPr>
+              <w:cnfStyle w:val="100000000000" w:firstRow="1" w:lastRow="0" w:firstColumn="0" w:lastColumn="0" w:oddVBand="0" w:evenVBand="0" w:oddHBand="0" w:evenHBand="0" w:firstRowFirstColumn="0" w:firstRowLastColumn="0" w:lastRowFirstColumn="0" w:lastRowLastColumn="0"/>
+              <w:rPr>
+                <w:b w:val="0"/>
+                <w:color w:val="auto"/>
+              </w:rPr>
+            </w:pPr>
+            <w:r>
+              <w:rPr>
+                <w:b w:val="0"/>
+                <w:color w:val="000000" w:themeColor="text1"/>
+                <w:lang w:eastAsia="de-CH"/>
+              </w:rPr>
+              <w:t>freundliche Benutzeroberfläche</w:t>
+            </w:r>
+          </w:p>
+        </w:tc>
+      </w:tr>
+      <w:tr>
+        <w:trPr>
+          <w:cnfStyle w:val="000000100000" w:firstRow="0" w:lastRow="0" w:firstColumn="0" w:lastColumn="0" w:oddVBand="0" w:evenVBand="0" w:oddHBand="1" w:evenHBand="0" w:firstRowFirstColumn="0" w:firstRowLastColumn="0" w:lastRowFirstColumn="0" w:lastRowLastColumn="0"/>
+        </w:trPr>
+        <w:tc>
+          <w:tcPr>
+            <w:cnfStyle w:val="001000000000" w:firstRow="0" w:lastRow="0" w:firstColumn="1" w:lastColumn="0" w:oddVBand="0" w:evenVBand="0" w:oddHBand="0" w:evenHBand="0" w:firstRowFirstColumn="0" w:firstRowLastColumn="0" w:lastRowFirstColumn="0" w:lastRowLastColumn="0"/>
+            <w:tcW w:w="2444" w:type="dxa"/>
+            <w:vMerge w:val="restart"/>
+          </w:tcPr>
+          <w:p>
+            <w:r>
+              <w:t>User Story</w:t>
+            </w:r>
+          </w:p>
+        </w:tc>
+        <w:tc>
+          <w:tcPr>
+            <w:tcW w:w="7333" w:type="dxa"/>
+            <w:gridSpan w:val="3"/>
+          </w:tcPr>
+          <w:p>
+            <w:pPr>
+              <w:cnfStyle w:val="000000100000" w:firstRow="0" w:lastRow="0" w:firstColumn="0" w:lastColumn="0" w:oddVBand="0" w:evenVBand="0" w:oddHBand="1" w:evenHBand="0" w:firstRowFirstColumn="0" w:firstRowLastColumn="0" w:lastRowFirstColumn="0" w:lastRowLastColumn="0"/>
+              <w:rPr>
+                <w:b/>
+              </w:rPr>
+            </w:pPr>
+            <w:r>
+              <w:rPr>
+                <w:b/>
+              </w:rPr>
+              <w:t>Rolle:</w:t>
+            </w:r>
+          </w:p>
+          <w:p>
+            <w:pPr>
+              <w:pStyle w:val="Listenabsatz"/>
+              <w:numPr>
+                <w:ilvl w:val="0"/>
+                <w:numId w:val="24"/>
+              </w:numPr>
+              <w:cnfStyle w:val="000000100000" w:firstRow="0" w:lastRow="0" w:firstColumn="0" w:lastColumn="0" w:oddVBand="0" w:evenVBand="0" w:oddHBand="1" w:evenHBand="0" w:firstRowFirstColumn="0" w:firstRowLastColumn="0" w:lastRowFirstColumn="0" w:lastRowLastColumn="0"/>
+            </w:pPr>
+            <w:r>
+              <w:t>Benutzer</w:t>
+            </w:r>
+          </w:p>
+        </w:tc>
+      </w:tr>
+      <w:tr>
+        <w:tc>
+          <w:tcPr>
+            <w:cnfStyle w:val="001000000000" w:firstRow="0" w:lastRow="0" w:firstColumn="1" w:lastColumn="0" w:oddVBand="0" w:evenVBand="0" w:oddHBand="0" w:evenHBand="0" w:firstRowFirstColumn="0" w:firstRowLastColumn="0" w:lastRowFirstColumn="0" w:lastRowLastColumn="0"/>
+            <w:tcW w:w="2444" w:type="dxa"/>
+            <w:vMerge/>
+          </w:tcPr>
+          <w:p/>
+        </w:tc>
+        <w:tc>
+          <w:tcPr>
+            <w:tcW w:w="7333" w:type="dxa"/>
+            <w:gridSpan w:val="3"/>
+          </w:tcPr>
+          <w:p>
+            <w:pPr>
+              <w:cnfStyle w:val="000000000000" w:firstRow="0" w:lastRow="0" w:firstColumn="0" w:lastColumn="0" w:oddVBand="0" w:evenVBand="0" w:oddHBand="0" w:evenHBand="0" w:firstRowFirstColumn="0" w:firstRowLastColumn="0" w:lastRowFirstColumn="0" w:lastRowLastColumn="0"/>
+              <w:rPr>
+                <w:b/>
+              </w:rPr>
+            </w:pPr>
+            <w:r>
+              <w:rPr>
+                <w:b/>
+              </w:rPr>
+              <w:t>Ziel:</w:t>
+            </w:r>
+          </w:p>
+          <w:p>
+            <w:pPr>
+              <w:pStyle w:val="Listenabsatz"/>
+              <w:numPr>
+                <w:ilvl w:val="0"/>
+                <w:numId w:val="24"/>
+              </w:numPr>
+              <w:cnfStyle w:val="000000000000" w:firstRow="0" w:lastRow="0" w:firstColumn="0" w:lastColumn="0" w:oddVBand="0" w:evenVBand="0" w:oddHBand="0" w:evenHBand="0" w:firstRowFirstColumn="0" w:firstRowLastColumn="0" w:lastRowFirstColumn="0" w:lastRowLastColumn="0"/>
+            </w:pPr>
+            <w:r>
+              <w:t>Die Webseite soll Benutzerfreundlich aufgebaut sein und ohne Probleme bedient werden können.</w:t>
+            </w:r>
+          </w:p>
+        </w:tc>
+      </w:tr>
+      <w:tr>
+        <w:trPr>
+          <w:cnfStyle w:val="000000100000" w:firstRow="0" w:lastRow="0" w:firstColumn="0" w:lastColumn="0" w:oddVBand="0" w:evenVBand="0" w:oddHBand="1" w:evenHBand="0" w:firstRowFirstColumn="0" w:firstRowLastColumn="0" w:lastRowFirstColumn="0" w:lastRowLastColumn="0"/>
+        </w:trPr>
+        <w:tc>
+          <w:tcPr>
+            <w:cnfStyle w:val="001000000000" w:firstRow="0" w:lastRow="0" w:firstColumn="1" w:lastColumn="0" w:oddVBand="0" w:evenVBand="0" w:oddHBand="0" w:evenHBand="0" w:firstRowFirstColumn="0" w:firstRowLastColumn="0" w:lastRowFirstColumn="0" w:lastRowLastColumn="0"/>
+            <w:tcW w:w="2444" w:type="dxa"/>
+            <w:vMerge/>
+          </w:tcPr>
+          <w:p/>
+        </w:tc>
+        <w:tc>
+          <w:tcPr>
+            <w:tcW w:w="7333" w:type="dxa"/>
+            <w:gridSpan w:val="3"/>
+          </w:tcPr>
+          <w:p>
+            <w:pPr>
+              <w:cnfStyle w:val="000000100000" w:firstRow="0" w:lastRow="0" w:firstColumn="0" w:lastColumn="0" w:oddVBand="0" w:evenVBand="0" w:oddHBand="1" w:evenHBand="0" w:firstRowFirstColumn="0" w:firstRowLastColumn="0" w:lastRowFirstColumn="0" w:lastRowLastColumn="0"/>
+              <w:rPr>
+                <w:b/>
+              </w:rPr>
+            </w:pPr>
+            <w:r>
+              <w:rPr>
+                <w:b/>
+              </w:rPr>
+              <w:t>Grund:</w:t>
+            </w:r>
+          </w:p>
+          <w:p>
+            <w:pPr>
+              <w:pStyle w:val="Listenabsatz"/>
+              <w:numPr>
+                <w:ilvl w:val="0"/>
+                <w:numId w:val="24"/>
+              </w:numPr>
+              <w:cnfStyle w:val="000000100000" w:firstRow="0" w:lastRow="0" w:firstColumn="0" w:lastColumn="0" w:oddVBand="0" w:evenVBand="0" w:oddHBand="1" w:evenHBand="0" w:firstRowFirstColumn="0" w:firstRowLastColumn="0" w:lastRowFirstColumn="0" w:lastRowLastColumn="0"/>
+            </w:pPr>
+            <w:r>
+              <w:t xml:space="preserve">Eine Benutzerfreundliche Webseite lässt auch </w:t>
+            </w:r>
+            <w:proofErr w:type="gramStart"/>
+            <w:r>
+              <w:t>User</w:t>
+            </w:r>
+            <w:proofErr w:type="gramEnd"/>
+            <w:r>
+              <w:t xml:space="preserve"> die sich nicht in der Informatik auskennen diese Webseite ohne Probleme Benutzen. </w:t>
+            </w:r>
+            <w:proofErr w:type="gramStart"/>
+            <w:r>
+              <w:t>Bei erfahrenen Informatiker</w:t>
+            </w:r>
+            <w:proofErr w:type="gramEnd"/>
+            <w:r>
+              <w:t xml:space="preserve"> wird eine Benutzerfreundliche Webseite Frustausbrüche verhindern und somit eine Effektive Arbeitsumgebung gewähren.</w:t>
+            </w:r>
+          </w:p>
+        </w:tc>
+      </w:tr>
+      <w:tr>
+        <w:tc>
+          <w:tcPr>
+            <w:cnfStyle w:val="001000000000" w:firstRow="0" w:lastRow="0" w:firstColumn="1" w:lastColumn="0" w:oddVBand="0" w:evenVBand="0" w:oddHBand="0" w:evenHBand="0" w:firstRowFirstColumn="0" w:firstRowLastColumn="0" w:lastRowFirstColumn="0" w:lastRowLastColumn="0"/>
+            <w:tcW w:w="2444" w:type="dxa"/>
+          </w:tcPr>
+          <w:p>
+            <w:r>
+              <w:t>Akzeptanz</w:t>
+            </w:r>
+          </w:p>
+        </w:tc>
+        <w:tc>
+          <w:tcPr>
+            <w:tcW w:w="7333" w:type="dxa"/>
+            <w:gridSpan w:val="3"/>
+          </w:tcPr>
+          <w:p>
+            <w:pPr>
+              <w:pStyle w:val="Listenabsatz"/>
+              <w:numPr>
+                <w:ilvl w:val="0"/>
+                <w:numId w:val="24"/>
+              </w:numPr>
+              <w:cnfStyle w:val="000000000000" w:firstRow="0" w:lastRow="0" w:firstColumn="0" w:lastColumn="0" w:oddVBand="0" w:evenVBand="0" w:oddHBand="0" w:evenHBand="0" w:firstRowFirstColumn="0" w:firstRowLastColumn="0" w:lastRowFirstColumn="0" w:lastRowLastColumn="0"/>
+            </w:pPr>
+            <w:r>
+              <w:t>Siehe Mockup</w:t>
+            </w:r>
+          </w:p>
+        </w:tc>
+      </w:tr>
+      <w:tr>
+        <w:trPr>
+          <w:cnfStyle w:val="000000100000" w:firstRow="0" w:lastRow="0" w:firstColumn="0" w:lastColumn="0" w:oddVBand="0" w:evenVBand="0" w:oddHBand="1" w:evenHBand="0" w:firstRowFirstColumn="0" w:firstRowLastColumn="0" w:lastRowFirstColumn="0" w:lastRowLastColumn="0"/>
+        </w:trPr>
+        <w:tc>
+          <w:tcPr>
+            <w:cnfStyle w:val="001000000000" w:firstRow="0" w:lastRow="0" w:firstColumn="1" w:lastColumn="0" w:oddVBand="0" w:evenVBand="0" w:oddHBand="0" w:evenHBand="0" w:firstRowFirstColumn="0" w:firstRowLastColumn="0" w:lastRowFirstColumn="0" w:lastRowLastColumn="0"/>
+            <w:tcW w:w="2444" w:type="dxa"/>
+          </w:tcPr>
+          <w:p>
+            <w:r>
+              <w:t>Mock-Up</w:t>
+            </w:r>
+          </w:p>
+        </w:tc>
+        <w:tc>
+          <w:tcPr>
+            <w:tcW w:w="7333" w:type="dxa"/>
+            <w:gridSpan w:val="3"/>
+          </w:tcPr>
+          <w:p>
+            <w:pPr>
+              <w:cnfStyle w:val="000000100000" w:firstRow="0" w:lastRow="0" w:firstColumn="0" w:lastColumn="0" w:oddVBand="0" w:evenVBand="0" w:oddHBand="1" w:evenHBand="0" w:firstRowFirstColumn="0" w:firstRowLastColumn="0" w:lastRowFirstColumn="0" w:lastRowLastColumn="0"/>
+              <w:rPr>
+                <w:b/>
+              </w:rPr>
+            </w:pPr>
+            <w:r>
+              <w:rPr>
+                <w:b/>
+              </w:rPr>
+              <w:t>[MICHA MOCKUP EINFÜGEN]</w:t>
+            </w:r>
+          </w:p>
+        </w:tc>
+      </w:tr>
+    </w:tbl>
+    <w:p>
+      <w:pPr>
+        <w:rPr>
+          <w:lang w:val="en-GB"/>
+        </w:rPr>
+      </w:pPr>
+    </w:p>
+    <w:tbl>
+      <w:tblPr>
+        <w:tblStyle w:val="Gitternetztabelle5dunkelAkzent1"/>
+        <w:tblW w:w="0" w:type="auto"/>
+        <w:tblLook w:val="04A0" w:firstRow="1" w:lastRow="0" w:firstColumn="1" w:lastColumn="0" w:noHBand="0" w:noVBand="1"/>
+      </w:tblPr>
+      <w:tblGrid>
+        <w:gridCol w:w="2444"/>
+        <w:gridCol w:w="2444"/>
+        <w:gridCol w:w="2444"/>
+        <w:gridCol w:w="2445"/>
+      </w:tblGrid>
+      <w:tr>
+        <w:trPr>
+          <w:cnfStyle w:val="100000000000" w:firstRow="1" w:lastRow="0" w:firstColumn="0" w:lastColumn="0" w:oddVBand="0" w:evenVBand="0" w:oddHBand="0" w:evenHBand="0" w:firstRowFirstColumn="0" w:firstRowLastColumn="0" w:lastRowFirstColumn="0" w:lastRowLastColumn="0"/>
+        </w:trPr>
+        <w:tc>
+          <w:tcPr>
+            <w:cnfStyle w:val="001000000000" w:firstRow="0" w:lastRow="0" w:firstColumn="1" w:lastColumn="0" w:oddVBand="0" w:evenVBand="0" w:oddHBand="0" w:evenHBand="0" w:firstRowFirstColumn="0" w:firstRowLastColumn="0" w:lastRowFirstColumn="0" w:lastRowLastColumn="0"/>
+            <w:tcW w:w="2444" w:type="dxa"/>
+          </w:tcPr>
+          <w:p>
+            <w:r>
+              <w:t>ID</w:t>
+            </w:r>
+          </w:p>
+        </w:tc>
+        <w:tc>
+          <w:tcPr>
+            <w:tcW w:w="2444" w:type="dxa"/>
+            <w:shd w:val="clear" w:color="auto" w:fill="DBE5F1" w:themeFill="accent1" w:themeFillTint="33"/>
+          </w:tcPr>
+          <w:p>
+            <w:pPr>
+              <w:cnfStyle w:val="100000000000" w:firstRow="1" w:lastRow="0" w:firstColumn="0" w:lastColumn="0" w:oddVBand="0" w:evenVBand="0" w:oddHBand="0" w:evenHBand="0" w:firstRowFirstColumn="0" w:firstRowLastColumn="0" w:lastRowFirstColumn="0" w:lastRowLastColumn="0"/>
+              <w:rPr>
+                <w:b w:val="0"/>
+                <w:color w:val="auto"/>
+              </w:rPr>
+            </w:pPr>
+            <w:r>
+              <w:rPr>
+                <w:b w:val="0"/>
+                <w:color w:val="auto"/>
+              </w:rPr>
+              <w:t>AF-0</w:t>
+            </w:r>
+            <w:r>
+              <w:rPr>
+                <w:b w:val="0"/>
+                <w:color w:val="auto"/>
+              </w:rPr>
+              <w:t>4</w:t>
+            </w:r>
+          </w:p>
+        </w:tc>
+        <w:tc>
+          <w:tcPr>
+            <w:tcW w:w="2444" w:type="dxa"/>
+          </w:tcPr>
+          <w:p>
+            <w:pPr>
+              <w:cnfStyle w:val="100000000000" w:firstRow="1" w:lastRow="0" w:firstColumn="0" w:lastColumn="0" w:oddVBand="0" w:evenVBand="0" w:oddHBand="0" w:evenHBand="0" w:firstRowFirstColumn="0" w:firstRowLastColumn="0" w:lastRowFirstColumn="0" w:lastRowLastColumn="0"/>
+            </w:pPr>
+            <w:r>
+              <w:t>Titel</w:t>
+            </w:r>
+          </w:p>
+        </w:tc>
+        <w:tc>
+          <w:tcPr>
+            <w:tcW w:w="2445" w:type="dxa"/>
+            <w:shd w:val="clear" w:color="auto" w:fill="DBE5F1" w:themeFill="accent1" w:themeFillTint="33"/>
+          </w:tcPr>
+          <w:p>
+            <w:pPr>
+              <w:cnfStyle w:val="100000000000" w:firstRow="1" w:lastRow="0" w:firstColumn="0" w:lastColumn="0" w:oddVBand="0" w:evenVBand="0" w:oddHBand="0" w:evenHBand="0" w:firstRowFirstColumn="0" w:firstRowLastColumn="0" w:lastRowFirstColumn="0" w:lastRowLastColumn="0"/>
+              <w:rPr>
+                <w:b w:val="0"/>
+                <w:color w:val="auto"/>
+              </w:rPr>
+            </w:pPr>
+            <w:r>
+              <w:rPr>
+                <w:b w:val="0"/>
+                <w:color w:val="auto"/>
+              </w:rPr>
+              <w:t>TITEL EINFÜGEN</w:t>
+            </w:r>
+          </w:p>
+        </w:tc>
+      </w:tr>
+      <w:tr>
+        <w:trPr>
+          <w:cnfStyle w:val="000000100000" w:firstRow="0" w:lastRow="0" w:firstColumn="0" w:lastColumn="0" w:oddVBand="0" w:evenVBand="0" w:oddHBand="1" w:evenHBand="0" w:firstRowFirstColumn="0" w:firstRowLastColumn="0" w:lastRowFirstColumn="0" w:lastRowLastColumn="0"/>
+        </w:trPr>
+        <w:tc>
+          <w:tcPr>
+            <w:cnfStyle w:val="001000000000" w:firstRow="0" w:lastRow="0" w:firstColumn="1" w:lastColumn="0" w:oddVBand="0" w:evenVBand="0" w:oddHBand="0" w:evenHBand="0" w:firstRowFirstColumn="0" w:firstRowLastColumn="0" w:lastRowFirstColumn="0" w:lastRowLastColumn="0"/>
+            <w:tcW w:w="2444" w:type="dxa"/>
+            <w:vMerge w:val="restart"/>
+          </w:tcPr>
+          <w:p>
+            <w:r>
+              <w:t>User Story</w:t>
+            </w:r>
+          </w:p>
+        </w:tc>
+        <w:tc>
+          <w:tcPr>
+            <w:tcW w:w="7333" w:type="dxa"/>
+            <w:gridSpan w:val="3"/>
+          </w:tcPr>
+          <w:p>
+            <w:pPr>
+              <w:cnfStyle w:val="000000100000" w:firstRow="0" w:lastRow="0" w:firstColumn="0" w:lastColumn="0" w:oddVBand="0" w:evenVBand="0" w:oddHBand="1" w:evenHBand="0" w:firstRowFirstColumn="0" w:firstRowLastColumn="0" w:lastRowFirstColumn="0" w:lastRowLastColumn="0"/>
+              <w:rPr>
+                <w:b/>
+              </w:rPr>
+            </w:pPr>
+            <w:r>
+              <w:rPr>
+                <w:b/>
+              </w:rPr>
+              <w:t>Rolle:</w:t>
+            </w:r>
+          </w:p>
+          <w:p>
+            <w:pPr>
+              <w:pStyle w:val="Listenabsatz"/>
+              <w:numPr>
+                <w:ilvl w:val="0"/>
+                <w:numId w:val="24"/>
+              </w:numPr>
+              <w:cnfStyle w:val="000000100000" w:firstRow="0" w:lastRow="0" w:firstColumn="0" w:lastColumn="0" w:oddVBand="0" w:evenVBand="0" w:oddHBand="1" w:evenHBand="0" w:firstRowFirstColumn="0" w:firstRowLastColumn="0" w:lastRowFirstColumn="0" w:lastRowLastColumn="0"/>
+            </w:pPr>
+            <w:r>
+              <w:t>Benutzer</w:t>
+            </w:r>
+          </w:p>
+        </w:tc>
+      </w:tr>
+      <w:tr>
+        <w:tc>
+          <w:tcPr>
+            <w:cnfStyle w:val="001000000000" w:firstRow="0" w:lastRow="0" w:firstColumn="1" w:lastColumn="0" w:oddVBand="0" w:evenVBand="0" w:oddHBand="0" w:evenHBand="0" w:firstRowFirstColumn="0" w:firstRowLastColumn="0" w:lastRowFirstColumn="0" w:lastRowLastColumn="0"/>
+            <w:tcW w:w="2444" w:type="dxa"/>
+            <w:vMerge/>
+          </w:tcPr>
+          <w:p/>
+        </w:tc>
+        <w:tc>
+          <w:tcPr>
+            <w:tcW w:w="7333" w:type="dxa"/>
+            <w:gridSpan w:val="3"/>
+          </w:tcPr>
+          <w:p>
+            <w:pPr>
+              <w:cnfStyle w:val="000000000000" w:firstRow="0" w:lastRow="0" w:firstColumn="0" w:lastColumn="0" w:oddVBand="0" w:evenVBand="0" w:oddHBand="0" w:evenHBand="0" w:firstRowFirstColumn="0" w:firstRowLastColumn="0" w:lastRowFirstColumn="0" w:lastRowLastColumn="0"/>
+              <w:rPr>
+                <w:b/>
+              </w:rPr>
+            </w:pPr>
+            <w:r>
+              <w:rPr>
+                <w:b/>
+              </w:rPr>
+              <w:t>Ziel:</w:t>
+            </w:r>
+          </w:p>
+          <w:p>
+            <w:pPr>
+              <w:pStyle w:val="Listenabsatz"/>
+              <w:numPr>
+                <w:ilvl w:val="0"/>
+                <w:numId w:val="24"/>
+              </w:numPr>
+              <w:cnfStyle w:val="000000000000" w:firstRow="0" w:lastRow="0" w:firstColumn="0" w:lastColumn="0" w:oddVBand="0" w:evenVBand="0" w:oddHBand="0" w:evenHBand="0" w:firstRowFirstColumn="0" w:firstRowLastColumn="0" w:lastRowFirstColumn="0" w:lastRowLastColumn="0"/>
+            </w:pPr>
+          </w:p>
+        </w:tc>
+      </w:tr>
+      <w:tr>
+        <w:trPr>
+          <w:cnfStyle w:val="000000100000" w:firstRow="0" w:lastRow="0" w:firstColumn="0" w:lastColumn="0" w:oddVBand="0" w:evenVBand="0" w:oddHBand="1" w:evenHBand="0" w:firstRowFirstColumn="0" w:firstRowLastColumn="0" w:lastRowFirstColumn="0" w:lastRowLastColumn="0"/>
+        </w:trPr>
+        <w:tc>
+          <w:tcPr>
+            <w:cnfStyle w:val="001000000000" w:firstRow="0" w:lastRow="0" w:firstColumn="1" w:lastColumn="0" w:oddVBand="0" w:evenVBand="0" w:oddHBand="0" w:evenHBand="0" w:firstRowFirstColumn="0" w:firstRowLastColumn="0" w:lastRowFirstColumn="0" w:lastRowLastColumn="0"/>
+            <w:tcW w:w="2444" w:type="dxa"/>
+            <w:vMerge/>
+          </w:tcPr>
+          <w:p/>
+        </w:tc>
+        <w:tc>
+          <w:tcPr>
+            <w:tcW w:w="7333" w:type="dxa"/>
+            <w:gridSpan w:val="3"/>
+          </w:tcPr>
+          <w:p>
+            <w:pPr>
+              <w:cnfStyle w:val="000000100000" w:firstRow="0" w:lastRow="0" w:firstColumn="0" w:lastColumn="0" w:oddVBand="0" w:evenVBand="0" w:oddHBand="1" w:evenHBand="0" w:firstRowFirstColumn="0" w:firstRowLastColumn="0" w:lastRowFirstColumn="0" w:lastRowLastColumn="0"/>
+              <w:rPr>
+                <w:b/>
+              </w:rPr>
+            </w:pPr>
+            <w:r>
+              <w:rPr>
+                <w:b/>
+              </w:rPr>
+              <w:t>Grund:</w:t>
+            </w:r>
+          </w:p>
+          <w:p>
+            <w:pPr>
+              <w:pStyle w:val="Listenabsatz"/>
+              <w:numPr>
+                <w:ilvl w:val="0"/>
+                <w:numId w:val="24"/>
+              </w:numPr>
+              <w:cnfStyle w:val="000000100000" w:firstRow="0" w:lastRow="0" w:firstColumn="0" w:lastColumn="0" w:oddVBand="0" w:evenVBand="0" w:oddHBand="1" w:evenHBand="0" w:firstRowFirstColumn="0" w:firstRowLastColumn="0" w:lastRowFirstColumn="0" w:lastRowLastColumn="0"/>
+            </w:pPr>
+          </w:p>
+        </w:tc>
+      </w:tr>
+      <w:tr>
+        <w:tc>
+          <w:tcPr>
+            <w:cnfStyle w:val="001000000000" w:firstRow="0" w:lastRow="0" w:firstColumn="1" w:lastColumn="0" w:oddVBand="0" w:evenVBand="0" w:oddHBand="0" w:evenHBand="0" w:firstRowFirstColumn="0" w:firstRowLastColumn="0" w:lastRowFirstColumn="0" w:lastRowLastColumn="0"/>
+            <w:tcW w:w="2444" w:type="dxa"/>
+          </w:tcPr>
+          <w:p>
+            <w:r>
+              <w:lastRenderedPageBreak/>
+              <w:t>Akzeptanz</w:t>
+            </w:r>
+          </w:p>
+        </w:tc>
+        <w:tc>
+          <w:tcPr>
+            <w:tcW w:w="7333" w:type="dxa"/>
+            <w:gridSpan w:val="3"/>
+          </w:tcPr>
+          <w:p>
+            <w:pPr>
+              <w:pStyle w:val="Listenabsatz"/>
+              <w:numPr>
+                <w:ilvl w:val="0"/>
+                <w:numId w:val="24"/>
+              </w:numPr>
+              <w:cnfStyle w:val="000000000000" w:firstRow="0" w:lastRow="0" w:firstColumn="0" w:lastColumn="0" w:oddVBand="0" w:evenVBand="0" w:oddHBand="0" w:evenHBand="0" w:firstRowFirstColumn="0" w:firstRowLastColumn="0" w:lastRowFirstColumn="0" w:lastRowLastColumn="0"/>
+            </w:pPr>
+          </w:p>
+        </w:tc>
+      </w:tr>
+      <w:tr>
+        <w:trPr>
+          <w:cnfStyle w:val="000000100000" w:firstRow="0" w:lastRow="0" w:firstColumn="0" w:lastColumn="0" w:oddVBand="0" w:evenVBand="0" w:oddHBand="1" w:evenHBand="0" w:firstRowFirstColumn="0" w:firstRowLastColumn="0" w:lastRowFirstColumn="0" w:lastRowLastColumn="0"/>
+        </w:trPr>
+        <w:tc>
+          <w:tcPr>
+            <w:cnfStyle w:val="001000000000" w:firstRow="0" w:lastRow="0" w:firstColumn="1" w:lastColumn="0" w:oddVBand="0" w:evenVBand="0" w:oddHBand="0" w:evenHBand="0" w:firstRowFirstColumn="0" w:firstRowLastColumn="0" w:lastRowFirstColumn="0" w:lastRowLastColumn="0"/>
+            <w:tcW w:w="2444" w:type="dxa"/>
+          </w:tcPr>
+          <w:p>
+            <w:r>
+              <w:t>Mock-Up</w:t>
+            </w:r>
+          </w:p>
+        </w:tc>
+        <w:tc>
+          <w:tcPr>
+            <w:tcW w:w="7333" w:type="dxa"/>
+            <w:gridSpan w:val="3"/>
+          </w:tcPr>
+          <w:p>
+            <w:pPr>
+              <w:cnfStyle w:val="000000100000" w:firstRow="0" w:lastRow="0" w:firstColumn="0" w:lastColumn="0" w:oddVBand="0" w:evenVBand="0" w:oddHBand="1" w:evenHBand="0" w:firstRowFirstColumn="0" w:firstRowLastColumn="0" w:lastRowFirstColumn="0" w:lastRowLastColumn="0"/>
+            </w:pPr>
+          </w:p>
+        </w:tc>
+      </w:tr>
+    </w:tbl>
+    <w:p>
+      <w:pPr>
+        <w:rPr>
+          <w:lang w:val="en-GB"/>
+        </w:rPr>
+      </w:pPr>
+    </w:p>
+    <w:p>
+      <w:pPr>
+        <w:suppressAutoHyphens w:val="0"/>
+        <w:rPr>
+          <w:lang w:val="en-GB"/>
+        </w:rPr>
+      </w:pPr>
+      <w:r>
+        <w:rPr>
+          <w:lang w:val="en-GB"/>
+        </w:rPr>
+        <w:br w:type="page"/>
+      </w:r>
+    </w:p>
+    <w:p>
+      <w:pPr>
+        <w:rPr>
+          <w:lang w:val="en-GB"/>
+        </w:rPr>
+      </w:pPr>
+    </w:p>
+    <w:tbl>
+      <w:tblPr>
+        <w:tblStyle w:val="Gitternetztabelle5dunkelAkzent1"/>
+        <w:tblW w:w="0" w:type="auto"/>
+        <w:tblLook w:val="04A0" w:firstRow="1" w:lastRow="0" w:firstColumn="1" w:lastColumn="0" w:noHBand="0" w:noVBand="1"/>
+      </w:tblPr>
+      <w:tblGrid>
+        <w:gridCol w:w="2444"/>
+        <w:gridCol w:w="2444"/>
+        <w:gridCol w:w="2444"/>
+        <w:gridCol w:w="2445"/>
+      </w:tblGrid>
+      <w:tr>
+        <w:trPr>
+          <w:cnfStyle w:val="100000000000" w:firstRow="1" w:lastRow="0" w:firstColumn="0" w:lastColumn="0" w:oddVBand="0" w:evenVBand="0" w:oddHBand="0" w:evenHBand="0" w:firstRowFirstColumn="0" w:firstRowLastColumn="0" w:lastRowFirstColumn="0" w:lastRowLastColumn="0"/>
+        </w:trPr>
+        <w:tc>
+          <w:tcPr>
+            <w:cnfStyle w:val="001000000000" w:firstRow="0" w:lastRow="0" w:firstColumn="1" w:lastColumn="0" w:oddVBand="0" w:evenVBand="0" w:oddHBand="0" w:evenHBand="0" w:firstRowFirstColumn="0" w:firstRowLastColumn="0" w:lastRowFirstColumn="0" w:lastRowLastColumn="0"/>
+            <w:tcW w:w="2444" w:type="dxa"/>
+          </w:tcPr>
+          <w:p>
+            <w:r>
+              <w:t>ID</w:t>
+            </w:r>
+          </w:p>
+        </w:tc>
+        <w:tc>
+          <w:tcPr>
+            <w:tcW w:w="2444" w:type="dxa"/>
+            <w:shd w:val="clear" w:color="auto" w:fill="DBE5F1" w:themeFill="accent1" w:themeFillTint="33"/>
+          </w:tcPr>
+          <w:p>
+            <w:pPr>
+              <w:cnfStyle w:val="100000000000" w:firstRow="1" w:lastRow="0" w:firstColumn="0" w:lastColumn="0" w:oddVBand="0" w:evenVBand="0" w:oddHBand="0" w:evenHBand="0" w:firstRowFirstColumn="0" w:firstRowLastColumn="0" w:lastRowFirstColumn="0" w:lastRowLastColumn="0"/>
+              <w:rPr>
+                <w:b w:val="0"/>
+                <w:color w:val="auto"/>
+              </w:rPr>
+            </w:pPr>
+            <w:r>
+              <w:rPr>
+                <w:b w:val="0"/>
+                <w:color w:val="auto"/>
+              </w:rPr>
+              <w:t>AF-0</w:t>
+            </w:r>
+            <w:r>
+              <w:rPr>
+                <w:b w:val="0"/>
+                <w:color w:val="auto"/>
+              </w:rPr>
+              <w:t>5</w:t>
+            </w:r>
+          </w:p>
+        </w:tc>
+        <w:tc>
+          <w:tcPr>
+            <w:tcW w:w="2444" w:type="dxa"/>
+          </w:tcPr>
+          <w:p>
+            <w:pPr>
+              <w:cnfStyle w:val="100000000000" w:firstRow="1" w:lastRow="0" w:firstColumn="0" w:lastColumn="0" w:oddVBand="0" w:evenVBand="0" w:oddHBand="0" w:evenHBand="0" w:firstRowFirstColumn="0" w:firstRowLastColumn="0" w:lastRowFirstColumn="0" w:lastRowLastColumn="0"/>
+            </w:pPr>
+            <w:r>
+              <w:t>Titel</w:t>
+            </w:r>
+          </w:p>
+        </w:tc>
+        <w:tc>
+          <w:tcPr>
+            <w:tcW w:w="2445" w:type="dxa"/>
+            <w:shd w:val="clear" w:color="auto" w:fill="DBE5F1" w:themeFill="accent1" w:themeFillTint="33"/>
+          </w:tcPr>
+          <w:p>
+            <w:pPr>
+              <w:cnfStyle w:val="100000000000" w:firstRow="1" w:lastRow="0" w:firstColumn="0" w:lastColumn="0" w:oddVBand="0" w:evenVBand="0" w:oddHBand="0" w:evenHBand="0" w:firstRowFirstColumn="0" w:firstRowLastColumn="0" w:lastRowFirstColumn="0" w:lastRowLastColumn="0"/>
+              <w:rPr>
+                <w:b w:val="0"/>
+                <w:color w:val="auto"/>
+              </w:rPr>
+            </w:pPr>
+            <w:r>
+              <w:rPr>
+                <w:b w:val="0"/>
+                <w:color w:val="auto"/>
+              </w:rPr>
+              <w:t>TITEL EINFÜGEN</w:t>
+            </w:r>
+          </w:p>
+        </w:tc>
+      </w:tr>
+      <w:tr>
+        <w:trPr>
+          <w:cnfStyle w:val="000000100000" w:firstRow="0" w:lastRow="0" w:firstColumn="0" w:lastColumn="0" w:oddVBand="0" w:evenVBand="0" w:oddHBand="1" w:evenHBand="0" w:firstRowFirstColumn="0" w:firstRowLastColumn="0" w:lastRowFirstColumn="0" w:lastRowLastColumn="0"/>
+        </w:trPr>
+        <w:tc>
+          <w:tcPr>
+            <w:cnfStyle w:val="001000000000" w:firstRow="0" w:lastRow="0" w:firstColumn="1" w:lastColumn="0" w:oddVBand="0" w:evenVBand="0" w:oddHBand="0" w:evenHBand="0" w:firstRowFirstColumn="0" w:firstRowLastColumn="0" w:lastRowFirstColumn="0" w:lastRowLastColumn="0"/>
+            <w:tcW w:w="2444" w:type="dxa"/>
+            <w:vMerge w:val="restart"/>
+          </w:tcPr>
+          <w:p>
+            <w:r>
+              <w:t>User Story</w:t>
+            </w:r>
+          </w:p>
+        </w:tc>
+        <w:tc>
+          <w:tcPr>
+            <w:tcW w:w="7333" w:type="dxa"/>
+            <w:gridSpan w:val="3"/>
+          </w:tcPr>
+          <w:p>
+            <w:pPr>
+              <w:cnfStyle w:val="000000100000" w:firstRow="0" w:lastRow="0" w:firstColumn="0" w:lastColumn="0" w:oddVBand="0" w:evenVBand="0" w:oddHBand="1" w:evenHBand="0" w:firstRowFirstColumn="0" w:firstRowLastColumn="0" w:lastRowFirstColumn="0" w:lastRowLastColumn="0"/>
+              <w:rPr>
+                <w:b/>
+              </w:rPr>
+            </w:pPr>
+            <w:r>
+              <w:rPr>
+                <w:b/>
+              </w:rPr>
+              <w:t>Rolle:</w:t>
+            </w:r>
+          </w:p>
+          <w:p>
+            <w:pPr>
+              <w:pStyle w:val="Listenabsatz"/>
+              <w:numPr>
+                <w:ilvl w:val="0"/>
+                <w:numId w:val="24"/>
+              </w:numPr>
+              <w:cnfStyle w:val="000000100000" w:firstRow="0" w:lastRow="0" w:firstColumn="0" w:lastColumn="0" w:oddVBand="0" w:evenVBand="0" w:oddHBand="1" w:evenHBand="0" w:firstRowFirstColumn="0" w:firstRowLastColumn="0" w:lastRowFirstColumn="0" w:lastRowLastColumn="0"/>
+            </w:pPr>
+            <w:r>
+              <w:t>Benutzer</w:t>
+            </w:r>
+          </w:p>
+        </w:tc>
+      </w:tr>
+      <w:tr>
+        <w:tc>
+          <w:tcPr>
+            <w:cnfStyle w:val="001000000000" w:firstRow="0" w:lastRow="0" w:firstColumn="1" w:lastColumn="0" w:oddVBand="0" w:evenVBand="0" w:oddHBand="0" w:evenHBand="0" w:firstRowFirstColumn="0" w:firstRowLastColumn="0" w:lastRowFirstColumn="0" w:lastRowLastColumn="0"/>
+            <w:tcW w:w="2444" w:type="dxa"/>
+            <w:vMerge/>
+          </w:tcPr>
+          <w:p/>
+        </w:tc>
+        <w:tc>
+          <w:tcPr>
+            <w:tcW w:w="7333" w:type="dxa"/>
+            <w:gridSpan w:val="3"/>
+          </w:tcPr>
+          <w:p>
+            <w:pPr>
+              <w:cnfStyle w:val="000000000000" w:firstRow="0" w:lastRow="0" w:firstColumn="0" w:lastColumn="0" w:oddVBand="0" w:evenVBand="0" w:oddHBand="0" w:evenHBand="0" w:firstRowFirstColumn="0" w:firstRowLastColumn="0" w:lastRowFirstColumn="0" w:lastRowLastColumn="0"/>
+              <w:rPr>
+                <w:b/>
+              </w:rPr>
+            </w:pPr>
+            <w:r>
+              <w:rPr>
+                <w:b/>
+              </w:rPr>
+              <w:t>Ziel:</w:t>
+            </w:r>
+          </w:p>
+          <w:p>
+            <w:pPr>
+              <w:pStyle w:val="Listenabsatz"/>
+              <w:numPr>
+                <w:ilvl w:val="0"/>
+                <w:numId w:val="24"/>
+              </w:numPr>
+              <w:cnfStyle w:val="000000000000" w:firstRow="0" w:lastRow="0" w:firstColumn="0" w:lastColumn="0" w:oddVBand="0" w:evenVBand="0" w:oddHBand="0" w:evenHBand="0" w:firstRowFirstColumn="0" w:firstRowLastColumn="0" w:lastRowFirstColumn="0" w:lastRowLastColumn="0"/>
+            </w:pPr>
+          </w:p>
+        </w:tc>
+      </w:tr>
+      <w:tr>
+        <w:trPr>
+          <w:cnfStyle w:val="000000100000" w:firstRow="0" w:lastRow="0" w:firstColumn="0" w:lastColumn="0" w:oddVBand="0" w:evenVBand="0" w:oddHBand="1" w:evenHBand="0" w:firstRowFirstColumn="0" w:firstRowLastColumn="0" w:lastRowFirstColumn="0" w:lastRowLastColumn="0"/>
+        </w:trPr>
+        <w:tc>
+          <w:tcPr>
+            <w:cnfStyle w:val="001000000000" w:firstRow="0" w:lastRow="0" w:firstColumn="1" w:lastColumn="0" w:oddVBand="0" w:evenVBand="0" w:oddHBand="0" w:evenHBand="0" w:firstRowFirstColumn="0" w:firstRowLastColumn="0" w:lastRowFirstColumn="0" w:lastRowLastColumn="0"/>
+            <w:tcW w:w="2444" w:type="dxa"/>
+            <w:vMerge/>
+          </w:tcPr>
+          <w:p/>
+        </w:tc>
+        <w:tc>
+          <w:tcPr>
+            <w:tcW w:w="7333" w:type="dxa"/>
+            <w:gridSpan w:val="3"/>
+          </w:tcPr>
+          <w:p>
+            <w:pPr>
+              <w:cnfStyle w:val="000000100000" w:firstRow="0" w:lastRow="0" w:firstColumn="0" w:lastColumn="0" w:oddVBand="0" w:evenVBand="0" w:oddHBand="1" w:evenHBand="0" w:firstRowFirstColumn="0" w:firstRowLastColumn="0" w:lastRowFirstColumn="0" w:lastRowLastColumn="0"/>
+              <w:rPr>
+                <w:b/>
+              </w:rPr>
+            </w:pPr>
+            <w:r>
+              <w:rPr>
+                <w:b/>
+              </w:rPr>
+              <w:t>Grund:</w:t>
+            </w:r>
+          </w:p>
+          <w:p>
+            <w:pPr>
+              <w:pStyle w:val="Listenabsatz"/>
+              <w:numPr>
+                <w:ilvl w:val="0"/>
+                <w:numId w:val="24"/>
+              </w:numPr>
+              <w:cnfStyle w:val="000000100000" w:firstRow="0" w:lastRow="0" w:firstColumn="0" w:lastColumn="0" w:oddVBand="0" w:evenVBand="0" w:oddHBand="1" w:evenHBand="0" w:firstRowFirstColumn="0" w:firstRowLastColumn="0" w:lastRowFirstColumn="0" w:lastRowLastColumn="0"/>
+            </w:pPr>
+          </w:p>
+        </w:tc>
+      </w:tr>
+      <w:tr>
+        <w:tc>
+          <w:tcPr>
+            <w:cnfStyle w:val="001000000000" w:firstRow="0" w:lastRow="0" w:firstColumn="1" w:lastColumn="0" w:oddVBand="0" w:evenVBand="0" w:oddHBand="0" w:evenHBand="0" w:firstRowFirstColumn="0" w:firstRowLastColumn="0" w:lastRowFirstColumn="0" w:lastRowLastColumn="0"/>
+            <w:tcW w:w="2444" w:type="dxa"/>
+          </w:tcPr>
+          <w:p>
+            <w:r>
+              <w:t>Akzeptanz</w:t>
+            </w:r>
+          </w:p>
+        </w:tc>
+        <w:tc>
+          <w:tcPr>
+            <w:tcW w:w="7333" w:type="dxa"/>
+            <w:gridSpan w:val="3"/>
+          </w:tcPr>
+          <w:p>
+            <w:pPr>
+              <w:pStyle w:val="Listenabsatz"/>
+              <w:numPr>
+                <w:ilvl w:val="0"/>
+                <w:numId w:val="24"/>
+              </w:numPr>
+              <w:cnfStyle w:val="000000000000" w:firstRow="0" w:lastRow="0" w:firstColumn="0" w:lastColumn="0" w:oddVBand="0" w:evenVBand="0" w:oddHBand="0" w:evenHBand="0" w:firstRowFirstColumn="0" w:firstRowLastColumn="0" w:lastRowFirstColumn="0" w:lastRowLastColumn="0"/>
+            </w:pPr>
+          </w:p>
+        </w:tc>
+      </w:tr>
+      <w:tr>
+        <w:trPr>
+          <w:cnfStyle w:val="000000100000" w:firstRow="0" w:lastRow="0" w:firstColumn="0" w:lastColumn="0" w:oddVBand="0" w:evenVBand="0" w:oddHBand="1" w:evenHBand="0" w:firstRowFirstColumn="0" w:firstRowLastColumn="0" w:lastRowFirstColumn="0" w:lastRowLastColumn="0"/>
+        </w:trPr>
+        <w:tc>
+          <w:tcPr>
+            <w:cnfStyle w:val="001000000000" w:firstRow="0" w:lastRow="0" w:firstColumn="1" w:lastColumn="0" w:oddVBand="0" w:evenVBand="0" w:oddHBand="0" w:evenHBand="0" w:firstRowFirstColumn="0" w:firstRowLastColumn="0" w:lastRowFirstColumn="0" w:lastRowLastColumn="0"/>
+            <w:tcW w:w="2444" w:type="dxa"/>
+          </w:tcPr>
+          <w:p>
+            <w:r>
+              <w:t>Mock-Up</w:t>
+            </w:r>
+          </w:p>
+        </w:tc>
+        <w:tc>
+          <w:tcPr>
+            <w:tcW w:w="7333" w:type="dxa"/>
+            <w:gridSpan w:val="3"/>
+          </w:tcPr>
+          <w:p>
+            <w:pPr>
+              <w:cnfStyle w:val="000000100000" w:firstRow="0" w:lastRow="0" w:firstColumn="0" w:lastColumn="0" w:oddVBand="0" w:evenVBand="0" w:oddHBand="1" w:evenHBand="0" w:firstRowFirstColumn="0" w:firstRowLastColumn="0" w:lastRowFirstColumn="0" w:lastRowLastColumn="0"/>
+            </w:pPr>
+          </w:p>
+        </w:tc>
+      </w:tr>
+    </w:tbl>
+    <w:p>
+      <w:pPr>
+        <w:rPr>
+          <w:lang w:val="en-GB"/>
+        </w:rPr>
+      </w:pPr>
+    </w:p>
     <w:p>
       <w:pPr>
         <w:pStyle w:val="berschrift2"/>
@@ -2401,17 +4033,17 @@
         </w:tabs>
         <w:ind w:left="576" w:hanging="576"/>
       </w:pPr>
-      <w:bookmarkStart w:id="14" w:name="_Toc410722966"/>
-      <w:bookmarkStart w:id="15" w:name="_Toc378079215"/>
-      <w:bookmarkStart w:id="16" w:name="_Toc217802590"/>
-      <w:bookmarkStart w:id="17" w:name="_Toc410741999"/>
+      <w:bookmarkStart w:id="15" w:name="_Toc410722966"/>
+      <w:bookmarkStart w:id="16" w:name="_Toc378079215"/>
+      <w:bookmarkStart w:id="17" w:name="_Toc217802590"/>
+      <w:bookmarkStart w:id="18" w:name="_Toc410741999"/>
       <w:r>
         <w:t>Anforderungen an die Informationssicherheit und den Datenschutz</w:t>
       </w:r>
-      <w:bookmarkEnd w:id="14"/>
       <w:bookmarkEnd w:id="15"/>
       <w:bookmarkEnd w:id="16"/>
       <w:bookmarkEnd w:id="17"/>
+      <w:bookmarkEnd w:id="18"/>
     </w:p>
     <w:p/>
     <w:tbl>
@@ -2832,18 +4464,18 @@
         <w:spacing w:after="283"/>
         <w:ind w:left="432" w:hanging="432"/>
       </w:pPr>
-      <w:bookmarkStart w:id="18" w:name="_Toc410722967"/>
-      <w:bookmarkStart w:id="19" w:name="_Toc378079216"/>
-      <w:bookmarkStart w:id="20" w:name="_Toc286322565"/>
-      <w:bookmarkStart w:id="21" w:name="_Toc410742000"/>
+      <w:bookmarkStart w:id="19" w:name="_Toc410722967"/>
+      <w:bookmarkStart w:id="20" w:name="_Toc378079216"/>
+      <w:bookmarkStart w:id="21" w:name="_Toc286322565"/>
+      <w:bookmarkStart w:id="22" w:name="_Toc410742000"/>
       <w:r>
         <w:lastRenderedPageBreak/>
         <w:t>Systemarchitektur</w:t>
       </w:r>
-      <w:bookmarkEnd w:id="18"/>
       <w:bookmarkEnd w:id="19"/>
       <w:bookmarkEnd w:id="20"/>
       <w:bookmarkEnd w:id="21"/>
+      <w:bookmarkEnd w:id="22"/>
     </w:p>
     <w:p>
       <w:pPr>
@@ -2912,17 +4544,17 @@
         </w:tabs>
         <w:ind w:left="576" w:hanging="576"/>
       </w:pPr>
-      <w:bookmarkStart w:id="22" w:name="_Toc410722968"/>
-      <w:bookmarkStart w:id="23" w:name="_Toc378079217"/>
-      <w:bookmarkStart w:id="24" w:name="_Toc217802592"/>
-      <w:bookmarkStart w:id="25" w:name="_Toc410742001"/>
+      <w:bookmarkStart w:id="23" w:name="_Toc410722968"/>
+      <w:bookmarkStart w:id="24" w:name="_Toc378079217"/>
+      <w:bookmarkStart w:id="25" w:name="_Toc217802592"/>
+      <w:bookmarkStart w:id="26" w:name="_Toc410742001"/>
       <w:r>
         <w:t>Gliederung der Lösung in Module</w:t>
       </w:r>
-      <w:bookmarkEnd w:id="22"/>
       <w:bookmarkEnd w:id="23"/>
       <w:bookmarkEnd w:id="24"/>
       <w:bookmarkEnd w:id="25"/>
+      <w:bookmarkEnd w:id="26"/>
     </w:p>
     <w:p/>
     <w:tbl>
@@ -3326,17 +4958,17 @@
         </w:tabs>
         <w:ind w:left="576" w:hanging="576"/>
       </w:pPr>
-      <w:bookmarkStart w:id="26" w:name="_Toc410722969"/>
-      <w:bookmarkStart w:id="27" w:name="_Toc378079218"/>
-      <w:bookmarkStart w:id="28" w:name="_Toc217802593"/>
-      <w:bookmarkStart w:id="29" w:name="_Toc410742002"/>
+      <w:bookmarkStart w:id="27" w:name="_Toc410722969"/>
+      <w:bookmarkStart w:id="28" w:name="_Toc378079218"/>
+      <w:bookmarkStart w:id="29" w:name="_Toc217802593"/>
+      <w:bookmarkStart w:id="30" w:name="_Toc410742002"/>
       <w:r>
         <w:t>Schnittstellen</w:t>
       </w:r>
-      <w:bookmarkEnd w:id="26"/>
       <w:bookmarkEnd w:id="27"/>
       <w:bookmarkEnd w:id="28"/>
       <w:bookmarkEnd w:id="29"/>
+      <w:bookmarkEnd w:id="30"/>
     </w:p>
     <w:tbl>
       <w:tblPr>
@@ -3633,8 +5265,6 @@
             </w:r>
           </w:p>
         </w:tc>
-        <w:bookmarkStart w:id="30" w:name="_GoBack"/>
-        <w:bookmarkEnd w:id="30"/>
       </w:tr>
       <w:tr>
         <w:tc>
@@ -4494,7 +6124,7 @@
             <w:jc w:val="right"/>
           </w:pPr>
           <w:r>
-            <w:t>&lt;Projektname&gt;</w:t>
+            <w:t>Network Snapshot Appliance</w:t>
           </w:r>
         </w:p>
         <w:p>

</xml_diff>

<commit_message>
Added Chaptre 5.1 and 5.2
</commit_message>
<xml_diff>
--- a/Konzeptphase/2_1_Konzeptbericht.docx
+++ b/Konzeptphase/2_1_Konzeptbericht.docx
@@ -14,8 +14,6 @@
       <w:r>
         <w:t>Konzeptbericht</w:t>
       </w:r>
-      <w:bookmarkStart w:id="0" w:name="_GoBack"/>
-      <w:bookmarkEnd w:id="0"/>
     </w:p>
     <w:p>
       <w:pPr>
@@ -2335,8 +2333,8 @@
           <w:lang w:val="fr-FR"/>
         </w:rPr>
       </w:pPr>
-      <w:bookmarkStart w:id="1" w:name="_Toc409788290"/>
-      <w:bookmarkStart w:id="2" w:name="_Toc350764388"/>
+      <w:bookmarkStart w:id="0" w:name="_Toc409788290"/>
+      <w:bookmarkStart w:id="1" w:name="_Toc350764388"/>
       <w:r>
         <w:rPr>
           <w:lang w:val="fr-FR"/>
@@ -2359,20 +2357,20 @@
         <w:spacing w:after="283"/>
         <w:ind w:left="432" w:hanging="432"/>
       </w:pPr>
-      <w:bookmarkStart w:id="3" w:name="_Toc410722963"/>
-      <w:bookmarkStart w:id="4" w:name="_Toc378079212"/>
-      <w:bookmarkStart w:id="5" w:name="_Toc286322560"/>
-      <w:bookmarkStart w:id="6" w:name="_Toc410741996"/>
+      <w:bookmarkStart w:id="2" w:name="_Toc410722963"/>
+      <w:bookmarkStart w:id="3" w:name="_Toc378079212"/>
+      <w:bookmarkStart w:id="4" w:name="_Toc286322560"/>
+      <w:bookmarkStart w:id="5" w:name="_Toc410741996"/>
+      <w:bookmarkEnd w:id="0"/>
       <w:bookmarkEnd w:id="1"/>
-      <w:bookmarkEnd w:id="2"/>
       <w:r>
         <w:lastRenderedPageBreak/>
         <w:t>Zusammenfassung</w:t>
       </w:r>
+      <w:bookmarkEnd w:id="2"/>
       <w:bookmarkEnd w:id="3"/>
       <w:bookmarkEnd w:id="4"/>
       <w:bookmarkEnd w:id="5"/>
-      <w:bookmarkEnd w:id="6"/>
     </w:p>
     <w:p>
       <w:r>
@@ -2404,17 +2402,17 @@
         <w:spacing w:after="283"/>
         <w:ind w:left="432" w:hanging="432"/>
       </w:pPr>
-      <w:bookmarkStart w:id="7" w:name="_Toc410722964"/>
-      <w:bookmarkStart w:id="8" w:name="_Toc378079213"/>
-      <w:bookmarkStart w:id="9" w:name="_Toc286322561"/>
-      <w:bookmarkStart w:id="10" w:name="_Toc410741997"/>
+      <w:bookmarkStart w:id="6" w:name="_Toc410722964"/>
+      <w:bookmarkStart w:id="7" w:name="_Toc378079213"/>
+      <w:bookmarkStart w:id="8" w:name="_Toc286322561"/>
+      <w:bookmarkStart w:id="9" w:name="_Toc410741997"/>
       <w:r>
         <w:t>Systemanforderungen</w:t>
       </w:r>
+      <w:bookmarkEnd w:id="6"/>
       <w:bookmarkEnd w:id="7"/>
       <w:bookmarkEnd w:id="8"/>
       <w:bookmarkEnd w:id="9"/>
-      <w:bookmarkEnd w:id="10"/>
     </w:p>
     <w:p>
       <w:pPr>
@@ -2429,17 +2427,17 @@
         </w:tabs>
         <w:ind w:left="576" w:hanging="576"/>
       </w:pPr>
-      <w:bookmarkStart w:id="11" w:name="_Toc410722965"/>
-      <w:bookmarkStart w:id="12" w:name="_Toc378079214"/>
-      <w:bookmarkStart w:id="13" w:name="_Toc217802589"/>
-      <w:bookmarkStart w:id="14" w:name="_Toc410741998"/>
+      <w:bookmarkStart w:id="10" w:name="_Toc410722965"/>
+      <w:bookmarkStart w:id="11" w:name="_Toc378079214"/>
+      <w:bookmarkStart w:id="12" w:name="_Toc217802589"/>
+      <w:bookmarkStart w:id="13" w:name="_Toc410741998"/>
       <w:r>
         <w:t>Anforderungen an die Funktionalität</w:t>
       </w:r>
+      <w:bookmarkEnd w:id="10"/>
       <w:bookmarkEnd w:id="11"/>
       <w:bookmarkEnd w:id="12"/>
       <w:bookmarkEnd w:id="13"/>
-      <w:bookmarkEnd w:id="14"/>
     </w:p>
     <w:p>
       <w:pPr>
@@ -2764,7 +2762,7 @@
                           <pic:cNvPicPr/>
                         </pic:nvPicPr>
                         <pic:blipFill>
-                          <a:blip r:embed="rId7">
+                          <a:blip r:embed="rId8">
                             <a:extLst>
                               <a:ext uri="{28A0092B-C50C-407E-A947-70E740481C1C}">
                                 <a14:useLocalDpi xmlns:a14="http://schemas.microsoft.com/office/drawing/2010/main" val="0"/>
@@ -3159,7 +3157,7 @@
                           <pic:cNvPicPr/>
                         </pic:nvPicPr>
                         <pic:blipFill>
-                          <a:blip r:embed="rId8">
+                          <a:blip r:embed="rId9">
                             <a:extLst>
                               <a:ext uri="{28A0092B-C50C-407E-A947-70E740481C1C}">
                                 <a14:useLocalDpi xmlns:a14="http://schemas.microsoft.com/office/drawing/2010/main" val="0"/>
@@ -3512,7 +3510,7 @@
                           <pic:cNvPicPr/>
                         </pic:nvPicPr>
                         <pic:blipFill>
-                          <a:blip r:embed="rId9" cstate="print">
+                          <a:blip r:embed="rId10" cstate="print">
                             <a:extLst>
                               <a:ext uri="{28A0092B-C50C-407E-A947-70E740481C1C}">
                                 <a14:useLocalDpi xmlns:a14="http://schemas.microsoft.com/office/drawing/2010/main" val="0"/>
@@ -4651,17 +4649,17 @@
         </w:tabs>
         <w:ind w:left="576" w:hanging="576"/>
       </w:pPr>
-      <w:bookmarkStart w:id="15" w:name="_Toc410722966"/>
-      <w:bookmarkStart w:id="16" w:name="_Toc378079215"/>
-      <w:bookmarkStart w:id="17" w:name="_Toc217802590"/>
-      <w:bookmarkStart w:id="18" w:name="_Toc410741999"/>
+      <w:bookmarkStart w:id="14" w:name="_Toc410722966"/>
+      <w:bookmarkStart w:id="15" w:name="_Toc378079215"/>
+      <w:bookmarkStart w:id="16" w:name="_Toc217802590"/>
+      <w:bookmarkStart w:id="17" w:name="_Toc410741999"/>
       <w:r>
         <w:t>Anforderungen an die Informationssicherheit und den Datenschutz</w:t>
       </w:r>
+      <w:bookmarkEnd w:id="14"/>
       <w:bookmarkEnd w:id="15"/>
       <w:bookmarkEnd w:id="16"/>
       <w:bookmarkEnd w:id="17"/>
-      <w:bookmarkEnd w:id="18"/>
     </w:p>
     <w:p/>
     <w:tbl>
@@ -4991,7 +4989,7 @@
                           <pic:cNvPicPr/>
                         </pic:nvPicPr>
                         <pic:blipFill>
-                          <a:blip r:embed="rId10">
+                          <a:blip r:embed="rId11">
                             <a:extLst>
                               <a:ext uri="{28A0092B-C50C-407E-A947-70E740481C1C}">
                                 <a14:useLocalDpi xmlns:a14="http://schemas.microsoft.com/office/drawing/2010/main" val="0"/>
@@ -5037,7 +5035,7 @@
                           <pic:cNvPicPr/>
                         </pic:nvPicPr>
                         <pic:blipFill>
-                          <a:blip r:embed="rId11" cstate="print">
+                          <a:blip r:embed="rId12" cstate="print">
                             <a:extLst>
                               <a:ext uri="{28A0092B-C50C-407E-A947-70E740481C1C}">
                                 <a14:useLocalDpi xmlns:a14="http://schemas.microsoft.com/office/drawing/2010/main" val="0"/>
@@ -5083,17 +5081,17 @@
         <w:spacing w:after="283"/>
         <w:ind w:left="432" w:hanging="432"/>
       </w:pPr>
-      <w:bookmarkStart w:id="19" w:name="_Toc410722967"/>
-      <w:bookmarkStart w:id="20" w:name="_Toc378079216"/>
-      <w:bookmarkStart w:id="21" w:name="_Toc286322565"/>
-      <w:bookmarkStart w:id="22" w:name="_Toc410742000"/>
+      <w:bookmarkStart w:id="18" w:name="_Toc410722967"/>
+      <w:bookmarkStart w:id="19" w:name="_Toc378079216"/>
+      <w:bookmarkStart w:id="20" w:name="_Toc286322565"/>
+      <w:bookmarkStart w:id="21" w:name="_Toc410742000"/>
       <w:r>
         <w:t>Systemarchitektur</w:t>
       </w:r>
+      <w:bookmarkEnd w:id="18"/>
       <w:bookmarkEnd w:id="19"/>
       <w:bookmarkEnd w:id="20"/>
       <w:bookmarkEnd w:id="21"/>
-      <w:bookmarkEnd w:id="22"/>
     </w:p>
     <w:p>
       <w:pPr>
@@ -5122,7 +5120,7 @@
                     <pic:cNvPicPr/>
                   </pic:nvPicPr>
                   <pic:blipFill>
-                    <a:blip r:embed="rId12">
+                    <a:blip r:embed="rId13">
                       <a:extLst>
                         <a:ext uri="{28A0092B-C50C-407E-A947-70E740481C1C}">
                           <a14:useLocalDpi xmlns:a14="http://schemas.microsoft.com/office/drawing/2010/main" val="0"/>
@@ -5162,17 +5160,17 @@
         </w:tabs>
         <w:ind w:left="576" w:hanging="576"/>
       </w:pPr>
-      <w:bookmarkStart w:id="23" w:name="_Toc410722968"/>
-      <w:bookmarkStart w:id="24" w:name="_Toc378079217"/>
-      <w:bookmarkStart w:id="25" w:name="_Toc217802592"/>
-      <w:bookmarkStart w:id="26" w:name="_Toc410742001"/>
+      <w:bookmarkStart w:id="22" w:name="_Toc410722968"/>
+      <w:bookmarkStart w:id="23" w:name="_Toc378079217"/>
+      <w:bookmarkStart w:id="24" w:name="_Toc217802592"/>
+      <w:bookmarkStart w:id="25" w:name="_Toc410742001"/>
       <w:r>
         <w:t>Gliederung der Lösung in Module</w:t>
       </w:r>
+      <w:bookmarkEnd w:id="22"/>
       <w:bookmarkEnd w:id="23"/>
       <w:bookmarkEnd w:id="24"/>
       <w:bookmarkEnd w:id="25"/>
-      <w:bookmarkEnd w:id="26"/>
     </w:p>
     <w:p/>
     <w:tbl>
@@ -5552,17 +5550,17 @@
         </w:tabs>
         <w:ind w:left="576" w:hanging="576"/>
       </w:pPr>
-      <w:bookmarkStart w:id="27" w:name="_Toc410722969"/>
-      <w:bookmarkStart w:id="28" w:name="_Toc378079218"/>
-      <w:bookmarkStart w:id="29" w:name="_Toc217802593"/>
-      <w:bookmarkStart w:id="30" w:name="_Toc410742002"/>
+      <w:bookmarkStart w:id="26" w:name="_Toc410722969"/>
+      <w:bookmarkStart w:id="27" w:name="_Toc378079218"/>
+      <w:bookmarkStart w:id="28" w:name="_Toc217802593"/>
+      <w:bookmarkStart w:id="29" w:name="_Toc410742002"/>
       <w:r>
         <w:t>Schnittstellen</w:t>
       </w:r>
+      <w:bookmarkEnd w:id="26"/>
       <w:bookmarkEnd w:id="27"/>
       <w:bookmarkEnd w:id="28"/>
       <w:bookmarkEnd w:id="29"/>
-      <w:bookmarkEnd w:id="30"/>
     </w:p>
     <w:tbl>
       <w:tblPr>
@@ -5945,11 +5943,11 @@
         <w:spacing w:after="283"/>
         <w:ind w:left="432" w:hanging="432"/>
       </w:pPr>
-      <w:bookmarkStart w:id="31" w:name="_Toc410742003"/>
+      <w:bookmarkStart w:id="30" w:name="_Toc410742003"/>
       <w:r>
         <w:t>Testkonzept</w:t>
       </w:r>
-      <w:bookmarkEnd w:id="31"/>
+      <w:bookmarkEnd w:id="30"/>
     </w:p>
     <w:p>
       <w:pPr>
@@ -6065,18 +6063,18 @@
         <w:spacing w:after="283"/>
         <w:ind w:left="432" w:hanging="432"/>
       </w:pPr>
-      <w:bookmarkStart w:id="32" w:name="_Toc410722971"/>
-      <w:bookmarkStart w:id="33" w:name="_Toc378079220"/>
-      <w:bookmarkStart w:id="34" w:name="_Toc410742004"/>
+      <w:bookmarkStart w:id="31" w:name="_Toc410722971"/>
+      <w:bookmarkStart w:id="32" w:name="_Toc378079220"/>
+      <w:bookmarkStart w:id="33" w:name="_Toc410742004"/>
       <w:r>
         <w:t>Weiterführ</w:t>
       </w:r>
       <w:r>
         <w:t>ung der Projektplanung</w:t>
       </w:r>
+      <w:bookmarkEnd w:id="31"/>
       <w:bookmarkEnd w:id="32"/>
       <w:bookmarkEnd w:id="33"/>
-      <w:bookmarkEnd w:id="34"/>
     </w:p>
     <w:p>
       <w:pPr>
@@ -6091,48 +6089,162 @@
         </w:tabs>
         <w:ind w:left="576" w:hanging="576"/>
       </w:pPr>
-      <w:bookmarkStart w:id="35" w:name="_Toc410722972"/>
-      <w:bookmarkStart w:id="36" w:name="_Toc378079221"/>
-      <w:bookmarkStart w:id="37" w:name="_Toc410742005"/>
+      <w:bookmarkStart w:id="34" w:name="_Toc410722972"/>
+      <w:bookmarkStart w:id="35" w:name="_Toc378079221"/>
+      <w:bookmarkStart w:id="36" w:name="_Toc410742005"/>
       <w:r>
         <w:t>Abgleich von Planung und tatsächlichem Verlauf der Phase</w:t>
       </w:r>
+      <w:bookmarkEnd w:id="34"/>
       <w:bookmarkEnd w:id="35"/>
-      <w:bookmarkEnd w:id="36"/>
       <w:r>
         <w:t xml:space="preserve"> Konzept</w:t>
       </w:r>
-      <w:bookmarkEnd w:id="37"/>
+      <w:bookmarkEnd w:id="36"/>
     </w:p>
-    <w:p>
-      <w:pPr>
-        <w:pStyle w:val="Textkrper"/>
-        <w:spacing w:after="0"/>
-        <w:rPr>
-          <w:color w:val="B2A1C7" w:themeColor="accent4" w:themeTint="99"/>
-        </w:rPr>
-      </w:pPr>
-    </w:p>
-    <w:p>
-      <w:pPr>
-        <w:rPr>
-          <w:color w:val="B2A1C7" w:themeColor="accent4" w:themeTint="99"/>
-        </w:rPr>
-      </w:pPr>
-    </w:p>
-    <w:p>
-      <w:pPr>
-        <w:rPr>
-          <w:color w:val="4F81BD"/>
-        </w:rPr>
-      </w:pPr>
-      <w:r>
-        <w:rPr>
-          <w:color w:val="B2A1C7" w:themeColor="accent4" w:themeTint="99"/>
-        </w:rPr>
-        <w:t>Welche Risiken sind während der Phase Konzept Realität geworden? Wie wurde diese Situation gemeistert? Welche Konsequenzen ergeben sich daraus für das gesamte Projekt?</w:t>
-      </w:r>
-    </w:p>
+    <w:tbl>
+      <w:tblPr>
+        <w:tblStyle w:val="Gitternetztabelle4Akzent1"/>
+        <w:tblW w:w="9889" w:type="dxa"/>
+        <w:tblLook w:val="04A0" w:firstRow="1" w:lastRow="0" w:firstColumn="1" w:lastColumn="0" w:noHBand="0" w:noVBand="1"/>
+      </w:tblPr>
+      <w:tblGrid>
+        <w:gridCol w:w="817"/>
+        <w:gridCol w:w="9072"/>
+      </w:tblGrid>
+      <w:tr>
+        <w:trPr>
+          <w:cnfStyle w:val="100000000000" w:firstRow="1" w:lastRow="0" w:firstColumn="0" w:lastColumn="0" w:oddVBand="0" w:evenVBand="0" w:oddHBand="0" w:evenHBand="0" w:firstRowFirstColumn="0" w:firstRowLastColumn="0" w:lastRowFirstColumn="0" w:lastRowLastColumn="0"/>
+        </w:trPr>
+        <w:tc>
+          <w:tcPr>
+            <w:cnfStyle w:val="001000000000" w:firstRow="0" w:lastRow="0" w:firstColumn="1" w:lastColumn="0" w:oddVBand="0" w:evenVBand="0" w:oddHBand="0" w:evenHBand="0" w:firstRowFirstColumn="0" w:firstRowLastColumn="0" w:lastRowFirstColumn="0" w:lastRowLastColumn="0"/>
+            <w:tcW w:w="817" w:type="dxa"/>
+          </w:tcPr>
+          <w:p>
+            <w:pPr>
+              <w:suppressAutoHyphens w:val="0"/>
+            </w:pPr>
+            <w:r>
+              <w:t>Nr.</w:t>
+            </w:r>
+          </w:p>
+        </w:tc>
+        <w:tc>
+          <w:tcPr>
+            <w:tcW w:w="9072" w:type="dxa"/>
+          </w:tcPr>
+          <w:p>
+            <w:pPr>
+              <w:suppressAutoHyphens w:val="0"/>
+              <w:cnfStyle w:val="100000000000" w:firstRow="1" w:lastRow="0" w:firstColumn="0" w:lastColumn="0" w:oddVBand="0" w:evenVBand="0" w:oddHBand="0" w:evenHBand="0" w:firstRowFirstColumn="0" w:firstRowLastColumn="0" w:lastRowFirstColumn="0" w:lastRowLastColumn="0"/>
+            </w:pPr>
+            <w:r>
+              <w:t>Auswirkung / Massnahmen</w:t>
+            </w:r>
+          </w:p>
+        </w:tc>
+      </w:tr>
+      <w:tr>
+        <w:trPr>
+          <w:cnfStyle w:val="000000100000" w:firstRow="0" w:lastRow="0" w:firstColumn="0" w:lastColumn="0" w:oddVBand="0" w:evenVBand="0" w:oddHBand="1" w:evenHBand="0" w:firstRowFirstColumn="0" w:firstRowLastColumn="0" w:lastRowFirstColumn="0" w:lastRowLastColumn="0"/>
+        </w:trPr>
+        <w:tc>
+          <w:tcPr>
+            <w:cnfStyle w:val="001000000000" w:firstRow="0" w:lastRow="0" w:firstColumn="1" w:lastColumn="0" w:oddVBand="0" w:evenVBand="0" w:oddHBand="0" w:evenHBand="0" w:firstRowFirstColumn="0" w:firstRowLastColumn="0" w:lastRowFirstColumn="0" w:lastRowLastColumn="0"/>
+            <w:tcW w:w="817" w:type="dxa"/>
+          </w:tcPr>
+          <w:p>
+            <w:pPr>
+              <w:suppressAutoHyphens w:val="0"/>
+            </w:pPr>
+            <w:r>
+              <w:t>01</w:t>
+            </w:r>
+          </w:p>
+        </w:tc>
+        <w:tc>
+          <w:tcPr>
+            <w:tcW w:w="9072" w:type="dxa"/>
+          </w:tcPr>
+          <w:p>
+            <w:pPr>
+              <w:suppressAutoHyphens w:val="0"/>
+              <w:cnfStyle w:val="000000100000" w:firstRow="0" w:lastRow="0" w:firstColumn="0" w:lastColumn="0" w:oddVBand="0" w:evenVBand="0" w:oddHBand="1" w:evenHBand="0" w:firstRowFirstColumn="0" w:firstRowLastColumn="0" w:lastRowFirstColumn="0" w:lastRowLastColumn="0"/>
+            </w:pPr>
+            <w:r>
+              <w:t>Massnahmen wurden ergriffen und die Verzögerungen wurden beseitigt</w:t>
+            </w:r>
+            <w:r>
+              <w:t>.</w:t>
+            </w:r>
+          </w:p>
+        </w:tc>
+      </w:tr>
+      <w:tr>
+        <w:tc>
+          <w:tcPr>
+            <w:cnfStyle w:val="001000000000" w:firstRow="0" w:lastRow="0" w:firstColumn="1" w:lastColumn="0" w:oddVBand="0" w:evenVBand="0" w:oddHBand="0" w:evenHBand="0" w:firstRowFirstColumn="0" w:firstRowLastColumn="0" w:lastRowFirstColumn="0" w:lastRowLastColumn="0"/>
+            <w:tcW w:w="817" w:type="dxa"/>
+          </w:tcPr>
+          <w:p>
+            <w:pPr>
+              <w:suppressAutoHyphens w:val="0"/>
+            </w:pPr>
+            <w:r>
+              <w:t>03</w:t>
+            </w:r>
+          </w:p>
+        </w:tc>
+        <w:tc>
+          <w:tcPr>
+            <w:tcW w:w="9072" w:type="dxa"/>
+          </w:tcPr>
+          <w:p>
+            <w:pPr>
+              <w:suppressAutoHyphens w:val="0"/>
+              <w:cnfStyle w:val="000000000000" w:firstRow="0" w:lastRow="0" w:firstColumn="0" w:lastColumn="0" w:oddVBand="0" w:evenVBand="0" w:oddHBand="0" w:evenHBand="0" w:firstRowFirstColumn="0" w:firstRowLastColumn="0" w:lastRowFirstColumn="0" w:lastRowLastColumn="0"/>
+            </w:pPr>
+            <w:r>
+              <w:t>Massnahmen wurden ergriffen die Mitarbeiter verstehen das Projekt mehr und haben sich auch dafür zu Fragen.</w:t>
+            </w:r>
+          </w:p>
+        </w:tc>
+      </w:tr>
+      <w:tr>
+        <w:trPr>
+          <w:cnfStyle w:val="000000100000" w:firstRow="0" w:lastRow="0" w:firstColumn="0" w:lastColumn="0" w:oddVBand="0" w:evenVBand="0" w:oddHBand="1" w:evenHBand="0" w:firstRowFirstColumn="0" w:firstRowLastColumn="0" w:lastRowFirstColumn="0" w:lastRowLastColumn="0"/>
+        </w:trPr>
+        <w:tc>
+          <w:tcPr>
+            <w:cnfStyle w:val="001000000000" w:firstRow="0" w:lastRow="0" w:firstColumn="1" w:lastColumn="0" w:oddVBand="0" w:evenVBand="0" w:oddHBand="0" w:evenHBand="0" w:firstRowFirstColumn="0" w:firstRowLastColumn="0" w:lastRowFirstColumn="0" w:lastRowLastColumn="0"/>
+            <w:tcW w:w="817" w:type="dxa"/>
+          </w:tcPr>
+          <w:p>
+            <w:pPr>
+              <w:suppressAutoHyphens w:val="0"/>
+            </w:pPr>
+            <w:r>
+              <w:t>04</w:t>
+            </w:r>
+          </w:p>
+        </w:tc>
+        <w:tc>
+          <w:tcPr>
+            <w:tcW w:w="9072" w:type="dxa"/>
+          </w:tcPr>
+          <w:p>
+            <w:pPr>
+              <w:suppressAutoHyphens w:val="0"/>
+              <w:cnfStyle w:val="000000100000" w:firstRow="0" w:lastRow="0" w:firstColumn="0" w:lastColumn="0" w:oddVBand="0" w:evenVBand="0" w:oddHBand="1" w:evenHBand="0" w:firstRowFirstColumn="0" w:firstRowLastColumn="0" w:lastRowFirstColumn="0" w:lastRowLastColumn="0"/>
+            </w:pPr>
+            <w:r>
+              <w:t>Die Teams wurden neu gestaltet damit die Stärken von fast jedem Optimal genutzt werden können.</w:t>
+            </w:r>
+          </w:p>
+        </w:tc>
+      </w:tr>
+    </w:tbl>
     <w:p>
       <w:pPr>
         <w:pStyle w:val="Textkrper"/>
@@ -6154,52 +6266,514 @@
           <w:i/>
         </w:rPr>
       </w:pPr>
-      <w:bookmarkStart w:id="38" w:name="_Toc410722973"/>
-      <w:bookmarkStart w:id="39" w:name="_Toc378079222"/>
-      <w:bookmarkStart w:id="40" w:name="_Toc410742006"/>
+      <w:bookmarkStart w:id="37" w:name="_Toc410722973"/>
+      <w:bookmarkStart w:id="38" w:name="_Toc378079222"/>
+      <w:bookmarkStart w:id="39" w:name="_Toc410742006"/>
       <w:r>
         <w:t xml:space="preserve">Aktualisierung der </w:t>
       </w:r>
       <w:r>
         <w:t>Risikosituation</w:t>
       </w:r>
+      <w:bookmarkEnd w:id="37"/>
       <w:bookmarkEnd w:id="38"/>
       <w:bookmarkEnd w:id="39"/>
-      <w:bookmarkEnd w:id="40"/>
     </w:p>
-    <w:p>
-      <w:pPr>
-        <w:pStyle w:val="Textkrper"/>
-        <w:spacing w:after="0"/>
-        <w:rPr>
-          <w:color w:val="4F81BD"/>
-        </w:rPr>
-      </w:pPr>
-    </w:p>
-    <w:p>
-      <w:pPr>
-        <w:pStyle w:val="Textkrper"/>
-        <w:spacing w:after="0"/>
-      </w:pPr>
-      <w:r>
-        <w:rPr>
-          <w:color w:val="B2A1C7" w:themeColor="accent4" w:themeTint="99"/>
-        </w:rPr>
-        <w:t>Haben sich an der Risikosit</w:t>
-      </w:r>
-      <w:r>
-        <w:rPr>
-          <w:color w:val="B2A1C7" w:themeColor="accent4" w:themeTint="99"/>
-        </w:rPr>
-        <w:t xml:space="preserve">uation Änderungen (Verschärfung oder </w:t>
-      </w:r>
-      <w:r>
-        <w:rPr>
-          <w:color w:val="B2A1C7" w:themeColor="accent4" w:themeTint="99"/>
-        </w:rPr>
-        <w:t>Entschärfung, neue Risiken) ergeben? Dann beschreiben Sie hier die Risikosituation neu. Führen Sie wiederum konkrete Massnahmen auf, wie Sie den Risiken in der nächsten Phase begegnen wollen.</w:t>
-      </w:r>
-    </w:p>
+    <w:tbl>
+      <w:tblPr>
+        <w:tblStyle w:val="Gitternetztabelle4Akzent1"/>
+        <w:tblW w:w="9853" w:type="dxa"/>
+        <w:tblLook w:val="04A0" w:firstRow="1" w:lastRow="0" w:firstColumn="1" w:lastColumn="0" w:noHBand="0" w:noVBand="1"/>
+      </w:tblPr>
+      <w:tblGrid>
+        <w:gridCol w:w="772"/>
+        <w:gridCol w:w="2171"/>
+        <w:gridCol w:w="1842"/>
+        <w:gridCol w:w="1963"/>
+        <w:gridCol w:w="1606"/>
+        <w:gridCol w:w="1499"/>
+      </w:tblGrid>
+      <w:tr>
+        <w:trPr>
+          <w:cnfStyle w:val="100000000000" w:firstRow="1" w:lastRow="0" w:firstColumn="0" w:lastColumn="0" w:oddVBand="0" w:evenVBand="0" w:oddHBand="0" w:evenHBand="0" w:firstRowFirstColumn="0" w:firstRowLastColumn="0" w:lastRowFirstColumn="0" w:lastRowLastColumn="0"/>
+        </w:trPr>
+        <w:tc>
+          <w:tcPr>
+            <w:cnfStyle w:val="001000000000" w:firstRow="0" w:lastRow="0" w:firstColumn="1" w:lastColumn="0" w:oddVBand="0" w:evenVBand="0" w:oddHBand="0" w:evenHBand="0" w:firstRowFirstColumn="0" w:firstRowLastColumn="0" w:lastRowFirstColumn="0" w:lastRowLastColumn="0"/>
+            <w:tcW w:w="772" w:type="dxa"/>
+          </w:tcPr>
+          <w:p>
+            <w:r>
+              <w:t>Nr.</w:t>
+            </w:r>
+          </w:p>
+        </w:tc>
+        <w:tc>
+          <w:tcPr>
+            <w:tcW w:w="2171" w:type="dxa"/>
+          </w:tcPr>
+          <w:p>
+            <w:pPr>
+              <w:pStyle w:val="Textkrper"/>
+              <w:cnfStyle w:val="100000000000" w:firstRow="1" w:lastRow="0" w:firstColumn="0" w:lastColumn="0" w:oddVBand="0" w:evenVBand="0" w:oddHBand="0" w:evenHBand="0" w:firstRowFirstColumn="0" w:firstRowLastColumn="0" w:lastRowFirstColumn="0" w:lastRowLastColumn="0"/>
+            </w:pPr>
+            <w:r>
+              <w:t>Risikobeschreibung</w:t>
+            </w:r>
+          </w:p>
+        </w:tc>
+        <w:tc>
+          <w:tcPr>
+            <w:tcW w:w="1842" w:type="dxa"/>
+          </w:tcPr>
+          <w:p>
+            <w:pPr>
+              <w:pStyle w:val="Textkrper"/>
+              <w:cnfStyle w:val="100000000000" w:firstRow="1" w:lastRow="0" w:firstColumn="0" w:lastColumn="0" w:oddVBand="0" w:evenVBand="0" w:oddHBand="0" w:evenHBand="0" w:firstRowFirstColumn="0" w:firstRowLastColumn="0" w:lastRowFirstColumn="0" w:lastRowLastColumn="0"/>
+            </w:pPr>
+            <w:r>
+              <w:t>Auswirkung</w:t>
+            </w:r>
+          </w:p>
+        </w:tc>
+        <w:tc>
+          <w:tcPr>
+            <w:tcW w:w="1963" w:type="dxa"/>
+          </w:tcPr>
+          <w:p>
+            <w:pPr>
+              <w:pStyle w:val="Textkrper"/>
+              <w:cnfStyle w:val="100000000000" w:firstRow="1" w:lastRow="0" w:firstColumn="0" w:lastColumn="0" w:oddVBand="0" w:evenVBand="0" w:oddHBand="0" w:evenHBand="0" w:firstRowFirstColumn="0" w:firstRowLastColumn="0" w:lastRowFirstColumn="0" w:lastRowLastColumn="0"/>
+            </w:pPr>
+            <w:r>
+              <w:t>Massnahmen</w:t>
+            </w:r>
+          </w:p>
+        </w:tc>
+        <w:tc>
+          <w:tcPr>
+            <w:tcW w:w="1606" w:type="dxa"/>
+          </w:tcPr>
+          <w:p>
+            <w:pPr>
+              <w:pStyle w:val="Textkrper"/>
+              <w:cnfStyle w:val="100000000000" w:firstRow="1" w:lastRow="0" w:firstColumn="0" w:lastColumn="0" w:oddVBand="0" w:evenVBand="0" w:oddHBand="0" w:evenHBand="0" w:firstRowFirstColumn="0" w:firstRowLastColumn="0" w:lastRowFirstColumn="0" w:lastRowLastColumn="0"/>
+            </w:pPr>
+            <w:r>
+              <w:t>Verantwortlich</w:t>
+            </w:r>
+          </w:p>
+        </w:tc>
+        <w:tc>
+          <w:tcPr>
+            <w:tcW w:w="1499" w:type="dxa"/>
+          </w:tcPr>
+          <w:p>
+            <w:pPr>
+              <w:pStyle w:val="Textkrper"/>
+              <w:cnfStyle w:val="100000000000" w:firstRow="1" w:lastRow="0" w:firstColumn="0" w:lastColumn="0" w:oddVBand="0" w:evenVBand="0" w:oddHBand="0" w:evenHBand="0" w:firstRowFirstColumn="0" w:firstRowLastColumn="0" w:lastRowFirstColumn="0" w:lastRowLastColumn="0"/>
+            </w:pPr>
+            <w:r>
+              <w:t>Eingetreten</w:t>
+            </w:r>
+          </w:p>
+        </w:tc>
+      </w:tr>
+      <w:tr>
+        <w:trPr>
+          <w:cnfStyle w:val="000000100000" w:firstRow="0" w:lastRow="0" w:firstColumn="0" w:lastColumn="0" w:oddVBand="0" w:evenVBand="0" w:oddHBand="1" w:evenHBand="0" w:firstRowFirstColumn="0" w:firstRowLastColumn="0" w:lastRowFirstColumn="0" w:lastRowLastColumn="0"/>
+        </w:trPr>
+        <w:tc>
+          <w:tcPr>
+            <w:cnfStyle w:val="001000000000" w:firstRow="0" w:lastRow="0" w:firstColumn="1" w:lastColumn="0" w:oddVBand="0" w:evenVBand="0" w:oddHBand="0" w:evenHBand="0" w:firstRowFirstColumn="0" w:firstRowLastColumn="0" w:lastRowFirstColumn="0" w:lastRowLastColumn="0"/>
+            <w:tcW w:w="772" w:type="dxa"/>
+          </w:tcPr>
+          <w:p>
+            <w:r>
+              <w:t>01</w:t>
+            </w:r>
+          </w:p>
+        </w:tc>
+        <w:tc>
+          <w:tcPr>
+            <w:tcW w:w="2171" w:type="dxa"/>
+          </w:tcPr>
+          <w:p>
+            <w:pPr>
+              <w:cnfStyle w:val="000000100000" w:firstRow="0" w:lastRow="0" w:firstColumn="0" w:lastColumn="0" w:oddVBand="0" w:evenVBand="0" w:oddHBand="1" w:evenHBand="0" w:firstRowFirstColumn="0" w:firstRowLastColumn="0" w:lastRowFirstColumn="0" w:lastRowLastColumn="0"/>
+              <w:rPr>
+                <w:rStyle w:val="Fett"/>
+                <w:b w:val="0"/>
+              </w:rPr>
+            </w:pPr>
+            <w:r>
+              <w:rPr>
+                <w:rStyle w:val="Fett"/>
+                <w:b w:val="0"/>
+              </w:rPr>
+              <w:t>Uneinigkeit bei der Durchsetzung des Projektes.</w:t>
+            </w:r>
+          </w:p>
+          <w:p>
+            <w:pPr>
+              <w:cnfStyle w:val="000000100000" w:firstRow="0" w:lastRow="0" w:firstColumn="0" w:lastColumn="0" w:oddVBand="0" w:evenVBand="0" w:oddHBand="1" w:evenHBand="0" w:firstRowFirstColumn="0" w:firstRowLastColumn="0" w:lastRowFirstColumn="0" w:lastRowLastColumn="0"/>
+              <w:rPr>
+                <w:bCs/>
+              </w:rPr>
+            </w:pPr>
+          </w:p>
+        </w:tc>
+        <w:tc>
+          <w:tcPr>
+            <w:tcW w:w="1842" w:type="dxa"/>
+          </w:tcPr>
+          <w:p>
+            <w:pPr>
+              <w:cnfStyle w:val="000000100000" w:firstRow="0" w:lastRow="0" w:firstColumn="0" w:lastColumn="0" w:oddVBand="0" w:evenVBand="0" w:oddHBand="1" w:evenHBand="0" w:firstRowFirstColumn="0" w:firstRowLastColumn="0" w:lastRowFirstColumn="0" w:lastRowLastColumn="0"/>
+            </w:pPr>
+            <w:r>
+              <w:t>Verzögerungen</w:t>
+            </w:r>
+          </w:p>
+        </w:tc>
+        <w:tc>
+          <w:tcPr>
+            <w:tcW w:w="1963" w:type="dxa"/>
+          </w:tcPr>
+          <w:p>
+            <w:pPr>
+              <w:cnfStyle w:val="000000100000" w:firstRow="0" w:lastRow="0" w:firstColumn="0" w:lastColumn="0" w:oddVBand="0" w:evenVBand="0" w:oddHBand="1" w:evenHBand="0" w:firstRowFirstColumn="0" w:firstRowLastColumn="0" w:lastRowFirstColumn="0" w:lastRowLastColumn="0"/>
+            </w:pPr>
+            <w:r>
+              <w:t>Dem Projektleiter informieren</w:t>
+            </w:r>
+            <w:r>
+              <w:t>. Weiters Vorgehen Besprechen</w:t>
+            </w:r>
+          </w:p>
+        </w:tc>
+        <w:tc>
+          <w:tcPr>
+            <w:tcW w:w="1606" w:type="dxa"/>
+          </w:tcPr>
+          <w:p>
+            <w:pPr>
+              <w:cnfStyle w:val="000000100000" w:firstRow="0" w:lastRow="0" w:firstColumn="0" w:lastColumn="0" w:oddVBand="0" w:evenVBand="0" w:oddHBand="1" w:evenHBand="0" w:firstRowFirstColumn="0" w:firstRowLastColumn="0" w:lastRowFirstColumn="0" w:lastRowLastColumn="0"/>
+            </w:pPr>
+            <w:r>
+              <w:t>Projektleiter</w:t>
+            </w:r>
+          </w:p>
+        </w:tc>
+        <w:tc>
+          <w:tcPr>
+            <w:tcW w:w="1499" w:type="dxa"/>
+          </w:tcPr>
+          <w:p>
+            <w:pPr>
+              <w:cnfStyle w:val="000000100000" w:firstRow="0" w:lastRow="0" w:firstColumn="0" w:lastColumn="0" w:oddVBand="0" w:evenVBand="0" w:oddHBand="1" w:evenHBand="0" w:firstRowFirstColumn="0" w:firstRowLastColumn="0" w:lastRowFirstColumn="0" w:lastRowLastColumn="0"/>
+            </w:pPr>
+            <w:r>
+              <w:t>Ja</w:t>
+            </w:r>
+          </w:p>
+        </w:tc>
+      </w:tr>
+      <w:tr>
+        <w:tc>
+          <w:tcPr>
+            <w:cnfStyle w:val="001000000000" w:firstRow="0" w:lastRow="0" w:firstColumn="1" w:lastColumn="0" w:oddVBand="0" w:evenVBand="0" w:oddHBand="0" w:evenHBand="0" w:firstRowFirstColumn="0" w:firstRowLastColumn="0" w:lastRowFirstColumn="0" w:lastRowLastColumn="0"/>
+            <w:tcW w:w="772" w:type="dxa"/>
+          </w:tcPr>
+          <w:p>
+            <w:r>
+              <w:t>02</w:t>
+            </w:r>
+          </w:p>
+        </w:tc>
+        <w:tc>
+          <w:tcPr>
+            <w:tcW w:w="2171" w:type="dxa"/>
+          </w:tcPr>
+          <w:p>
+            <w:pPr>
+              <w:cnfStyle w:val="000000000000" w:firstRow="0" w:lastRow="0" w:firstColumn="0" w:lastColumn="0" w:oddVBand="0" w:evenVBand="0" w:oddHBand="0" w:evenHBand="0" w:firstRowFirstColumn="0" w:firstRowLastColumn="0" w:lastRowFirstColumn="0" w:lastRowLastColumn="0"/>
+              <w:rPr>
+                <w:rStyle w:val="Fett"/>
+                <w:b w:val="0"/>
+              </w:rPr>
+            </w:pPr>
+            <w:r>
+              <w:rPr>
+                <w:rStyle w:val="Fett"/>
+                <w:b w:val="0"/>
+              </w:rPr>
+              <w:t>Schlecht aufgeteilte Arbeit. Dies wird zu Langeweile und zu Ablenkung führen.</w:t>
+            </w:r>
+          </w:p>
+          <w:p>
+            <w:pPr>
+              <w:cnfStyle w:val="000000000000" w:firstRow="0" w:lastRow="0" w:firstColumn="0" w:lastColumn="0" w:oddVBand="0" w:evenVBand="0" w:oddHBand="0" w:evenHBand="0" w:firstRowFirstColumn="0" w:firstRowLastColumn="0" w:lastRowFirstColumn="0" w:lastRowLastColumn="0"/>
+            </w:pPr>
+          </w:p>
+        </w:tc>
+        <w:tc>
+          <w:tcPr>
+            <w:tcW w:w="1842" w:type="dxa"/>
+          </w:tcPr>
+          <w:p>
+            <w:pPr>
+              <w:cnfStyle w:val="000000000000" w:firstRow="0" w:lastRow="0" w:firstColumn="0" w:lastColumn="0" w:oddVBand="0" w:evenVBand="0" w:oddHBand="0" w:evenHBand="0" w:firstRowFirstColumn="0" w:firstRowLastColumn="0" w:lastRowFirstColumn="0" w:lastRowLastColumn="0"/>
+            </w:pPr>
+            <w:r>
+              <w:lastRenderedPageBreak/>
+              <w:t>Verzögerung und genervte Mitarbeiter</w:t>
+            </w:r>
+          </w:p>
+        </w:tc>
+        <w:tc>
+          <w:tcPr>
+            <w:tcW w:w="1963" w:type="dxa"/>
+          </w:tcPr>
+          <w:p>
+            <w:pPr>
+              <w:cnfStyle w:val="000000000000" w:firstRow="0" w:lastRow="0" w:firstColumn="0" w:lastColumn="0" w:oddVBand="0" w:evenVBand="0" w:oddHBand="0" w:evenHBand="0" w:firstRowFirstColumn="0" w:firstRowLastColumn="0" w:lastRowFirstColumn="0" w:lastRowLastColumn="0"/>
+            </w:pPr>
+            <w:r>
+              <w:t>Aufgaben besser verteilen</w:t>
+            </w:r>
+          </w:p>
+        </w:tc>
+        <w:tc>
+          <w:tcPr>
+            <w:tcW w:w="1606" w:type="dxa"/>
+          </w:tcPr>
+          <w:p>
+            <w:pPr>
+              <w:cnfStyle w:val="000000000000" w:firstRow="0" w:lastRow="0" w:firstColumn="0" w:lastColumn="0" w:oddVBand="0" w:evenVBand="0" w:oddHBand="0" w:evenHBand="0" w:firstRowFirstColumn="0" w:firstRowLastColumn="0" w:lastRowFirstColumn="0" w:lastRowLastColumn="0"/>
+            </w:pPr>
+            <w:r>
+              <w:t>Projektleiter</w:t>
+            </w:r>
+          </w:p>
+        </w:tc>
+        <w:tc>
+          <w:tcPr>
+            <w:tcW w:w="1499" w:type="dxa"/>
+          </w:tcPr>
+          <w:p>
+            <w:pPr>
+              <w:cnfStyle w:val="000000000000" w:firstRow="0" w:lastRow="0" w:firstColumn="0" w:lastColumn="0" w:oddVBand="0" w:evenVBand="0" w:oddHBand="0" w:evenHBand="0" w:firstRowFirstColumn="0" w:firstRowLastColumn="0" w:lastRowFirstColumn="0" w:lastRowLastColumn="0"/>
+            </w:pPr>
+            <w:r>
+              <w:t>Nein</w:t>
+            </w:r>
+          </w:p>
+        </w:tc>
+      </w:tr>
+      <w:tr>
+        <w:trPr>
+          <w:cnfStyle w:val="000000100000" w:firstRow="0" w:lastRow="0" w:firstColumn="0" w:lastColumn="0" w:oddVBand="0" w:evenVBand="0" w:oddHBand="1" w:evenHBand="0" w:firstRowFirstColumn="0" w:firstRowLastColumn="0" w:lastRowFirstColumn="0" w:lastRowLastColumn="0"/>
+        </w:trPr>
+        <w:tc>
+          <w:tcPr>
+            <w:cnfStyle w:val="001000000000" w:firstRow="0" w:lastRow="0" w:firstColumn="1" w:lastColumn="0" w:oddVBand="0" w:evenVBand="0" w:oddHBand="0" w:evenHBand="0" w:firstRowFirstColumn="0" w:firstRowLastColumn="0" w:lastRowFirstColumn="0" w:lastRowLastColumn="0"/>
+            <w:tcW w:w="772" w:type="dxa"/>
+          </w:tcPr>
+          <w:p>
+            <w:r>
+              <w:t>03 (NEU)</w:t>
+            </w:r>
+          </w:p>
+        </w:tc>
+        <w:tc>
+          <w:tcPr>
+            <w:tcW w:w="2171" w:type="dxa"/>
+          </w:tcPr>
+          <w:p>
+            <w:pPr>
+              <w:cnfStyle w:val="000000100000" w:firstRow="0" w:lastRow="0" w:firstColumn="0" w:lastColumn="0" w:oddVBand="0" w:evenVBand="0" w:oddHBand="1" w:evenHBand="0" w:firstRowFirstColumn="0" w:firstRowLastColumn="0" w:lastRowFirstColumn="0" w:lastRowLastColumn="0"/>
+              <w:rPr>
+                <w:rStyle w:val="Fett"/>
+                <w:b w:val="0"/>
+              </w:rPr>
+            </w:pPr>
+            <w:r>
+              <w:rPr>
+                <w:rStyle w:val="Fett"/>
+                <w:b w:val="0"/>
+              </w:rPr>
+              <w:t>Einige Mitarbeiter verstehen nicht was ihre Arbeit beziehungsweise das Ziel der Arbeit ist.</w:t>
+            </w:r>
+          </w:p>
+        </w:tc>
+        <w:tc>
+          <w:tcPr>
+            <w:tcW w:w="1842" w:type="dxa"/>
+          </w:tcPr>
+          <w:p>
+            <w:pPr>
+              <w:cnfStyle w:val="000000100000" w:firstRow="0" w:lastRow="0" w:firstColumn="0" w:lastColumn="0" w:oddVBand="0" w:evenVBand="0" w:oddHBand="1" w:evenHBand="0" w:firstRowFirstColumn="0" w:firstRowLastColumn="0" w:lastRowFirstColumn="0" w:lastRowLastColumn="0"/>
+            </w:pPr>
+            <w:r>
+              <w:t>Gelangweilte Arbeiter, Gestresster Projektleiter</w:t>
+            </w:r>
+          </w:p>
+        </w:tc>
+        <w:tc>
+          <w:tcPr>
+            <w:tcW w:w="1963" w:type="dxa"/>
+          </w:tcPr>
+          <w:p>
+            <w:pPr>
+              <w:cnfStyle w:val="000000100000" w:firstRow="0" w:lastRow="0" w:firstColumn="0" w:lastColumn="0" w:oddVBand="0" w:evenVBand="0" w:oddHBand="1" w:evenHBand="0" w:firstRowFirstColumn="0" w:firstRowLastColumn="0" w:lastRowFirstColumn="0" w:lastRowLastColumn="0"/>
+            </w:pPr>
+            <w:r>
+              <w:t>Projektleiter Erklärt Arbeiter die Aufgabe.</w:t>
+            </w:r>
+          </w:p>
+        </w:tc>
+        <w:tc>
+          <w:tcPr>
+            <w:tcW w:w="1606" w:type="dxa"/>
+          </w:tcPr>
+          <w:p>
+            <w:pPr>
+              <w:cnfStyle w:val="000000100000" w:firstRow="0" w:lastRow="0" w:firstColumn="0" w:lastColumn="0" w:oddVBand="0" w:evenVBand="0" w:oddHBand="1" w:evenHBand="0" w:firstRowFirstColumn="0" w:firstRowLastColumn="0" w:lastRowFirstColumn="0" w:lastRowLastColumn="0"/>
+            </w:pPr>
+            <w:r>
+              <w:t>Arbeiter</w:t>
+            </w:r>
+          </w:p>
+        </w:tc>
+        <w:tc>
+          <w:tcPr>
+            <w:tcW w:w="1499" w:type="dxa"/>
+          </w:tcPr>
+          <w:p>
+            <w:pPr>
+              <w:cnfStyle w:val="000000100000" w:firstRow="0" w:lastRow="0" w:firstColumn="0" w:lastColumn="0" w:oddVBand="0" w:evenVBand="0" w:oddHBand="1" w:evenHBand="0" w:firstRowFirstColumn="0" w:firstRowLastColumn="0" w:lastRowFirstColumn="0" w:lastRowLastColumn="0"/>
+            </w:pPr>
+            <w:r>
+              <w:t>Ja</w:t>
+            </w:r>
+          </w:p>
+        </w:tc>
+      </w:tr>
+      <w:tr>
+        <w:tc>
+          <w:tcPr>
+            <w:cnfStyle w:val="001000000000" w:firstRow="0" w:lastRow="0" w:firstColumn="1" w:lastColumn="0" w:oddVBand="0" w:evenVBand="0" w:oddHBand="0" w:evenHBand="0" w:firstRowFirstColumn="0" w:firstRowLastColumn="0" w:lastRowFirstColumn="0" w:lastRowLastColumn="0"/>
+            <w:tcW w:w="772" w:type="dxa"/>
+          </w:tcPr>
+          <w:p>
+            <w:r>
+              <w:t>04 (NEU)</w:t>
+            </w:r>
+          </w:p>
+        </w:tc>
+        <w:tc>
+          <w:tcPr>
+            <w:tcW w:w="2171" w:type="dxa"/>
+          </w:tcPr>
+          <w:p>
+            <w:pPr>
+              <w:cnfStyle w:val="000000000000" w:firstRow="0" w:lastRow="0" w:firstColumn="0" w:lastColumn="0" w:oddVBand="0" w:evenVBand="0" w:oddHBand="0" w:evenHBand="0" w:firstRowFirstColumn="0" w:firstRowLastColumn="0" w:lastRowFirstColumn="0" w:lastRowLastColumn="0"/>
+              <w:rPr>
+                <w:rStyle w:val="Fett"/>
+                <w:b w:val="0"/>
+              </w:rPr>
+            </w:pPr>
+            <w:r>
+              <w:rPr>
+                <w:rStyle w:val="Fett"/>
+                <w:b w:val="0"/>
+              </w:rPr>
+              <w:t>Schlechte Rollenverteilun</w:t>
+            </w:r>
+            <w:r>
+              <w:rPr>
+                <w:rStyle w:val="Fett"/>
+                <w:b w:val="0"/>
+              </w:rPr>
+              <w:t>g.</w:t>
+            </w:r>
+          </w:p>
+        </w:tc>
+        <w:tc>
+          <w:tcPr>
+            <w:tcW w:w="1842" w:type="dxa"/>
+          </w:tcPr>
+          <w:p>
+            <w:pPr>
+              <w:cnfStyle w:val="000000000000" w:firstRow="0" w:lastRow="0" w:firstColumn="0" w:lastColumn="0" w:oddVBand="0" w:evenVBand="0" w:oddHBand="0" w:evenHBand="0" w:firstRowFirstColumn="0" w:firstRowLastColumn="0" w:lastRowFirstColumn="0" w:lastRowLastColumn="0"/>
+            </w:pPr>
+            <w:r>
+              <w:rPr>
+                <w:rStyle w:val="Fett"/>
+                <w:b w:val="0"/>
+              </w:rPr>
+              <w:t>D</w:t>
+            </w:r>
+            <w:r>
+              <w:rPr>
+                <w:rStyle w:val="Fett"/>
+                <w:b w:val="0"/>
+              </w:rPr>
+              <w:t xml:space="preserve">ies </w:t>
+            </w:r>
+            <w:r>
+              <w:rPr>
+                <w:rStyle w:val="Fett"/>
+                <w:b w:val="0"/>
+              </w:rPr>
+              <w:t>kann dazu führen das das Team merkt das seine Rollen schlecht verteilt sind.</w:t>
+            </w:r>
+            <w:bookmarkStart w:id="40" w:name="_GoBack"/>
+            <w:bookmarkEnd w:id="40"/>
+          </w:p>
+        </w:tc>
+        <w:tc>
+          <w:tcPr>
+            <w:tcW w:w="1963" w:type="dxa"/>
+          </w:tcPr>
+          <w:p>
+            <w:pPr>
+              <w:cnfStyle w:val="000000000000" w:firstRow="0" w:lastRow="0" w:firstColumn="0" w:lastColumn="0" w:oddVBand="0" w:evenVBand="0" w:oddHBand="0" w:evenHBand="0" w:firstRowFirstColumn="0" w:firstRowLastColumn="0" w:lastRowFirstColumn="0" w:lastRowLastColumn="0"/>
+            </w:pPr>
+            <w:r>
+              <w:t>Neue Teamrollen</w:t>
+            </w:r>
+          </w:p>
+        </w:tc>
+        <w:tc>
+          <w:tcPr>
+            <w:tcW w:w="1606" w:type="dxa"/>
+          </w:tcPr>
+          <w:p>
+            <w:pPr>
+              <w:cnfStyle w:val="000000000000" w:firstRow="0" w:lastRow="0" w:firstColumn="0" w:lastColumn="0" w:oddVBand="0" w:evenVBand="0" w:oddHBand="0" w:evenHBand="0" w:firstRowFirstColumn="0" w:firstRowLastColumn="0" w:lastRowFirstColumn="0" w:lastRowLastColumn="0"/>
+            </w:pPr>
+            <w:r>
+              <w:t>Team</w:t>
+            </w:r>
+          </w:p>
+        </w:tc>
+        <w:tc>
+          <w:tcPr>
+            <w:tcW w:w="1499" w:type="dxa"/>
+          </w:tcPr>
+          <w:p>
+            <w:pPr>
+              <w:cnfStyle w:val="000000000000" w:firstRow="0" w:lastRow="0" w:firstColumn="0" w:lastColumn="0" w:oddVBand="0" w:evenVBand="0" w:oddHBand="0" w:evenHBand="0" w:firstRowFirstColumn="0" w:firstRowLastColumn="0" w:lastRowFirstColumn="0" w:lastRowLastColumn="0"/>
+            </w:pPr>
+            <w:r>
+              <w:t>Ja</w:t>
+            </w:r>
+          </w:p>
+        </w:tc>
+      </w:tr>
+    </w:tbl>
     <w:p>
       <w:pPr>
         <w:pStyle w:val="Textkrper"/>
@@ -6307,7 +6881,7 @@
                     <pic:cNvPicPr/>
                   </pic:nvPicPr>
                   <pic:blipFill>
-                    <a:blip r:embed="rId13">
+                    <a:blip r:embed="rId14">
                       <a:extLst>
                         <a:ext uri="{28A0092B-C50C-407E-A947-70E740481C1C}">
                           <a14:useLocalDpi xmlns:a14="http://schemas.microsoft.com/office/drawing/2010/main" val="0"/>
@@ -6335,10 +6909,10 @@
       </w:r>
     </w:p>
     <w:sectPr>
-      <w:headerReference w:type="default" r:id="rId14"/>
-      <w:footerReference w:type="default" r:id="rId15"/>
-      <w:headerReference w:type="first" r:id="rId16"/>
-      <w:footerReference w:type="first" r:id="rId17"/>
+      <w:headerReference w:type="default" r:id="rId15"/>
+      <w:footerReference w:type="default" r:id="rId16"/>
+      <w:headerReference w:type="first" r:id="rId17"/>
+      <w:footerReference w:type="first" r:id="rId18"/>
       <w:footnotePr>
         <w:pos w:val="beneathText"/>
       </w:footnotePr>
@@ -10301,6 +10875,16 @@
       </w:tcPr>
     </w:tblStylePr>
   </w:style>
+  <w:style w:type="character" w:styleId="Fett">
+    <w:name w:val="Strong"/>
+    <w:basedOn w:val="Absatz-Standardschriftart"/>
+    <w:qFormat/>
+    <w:rsid w:val="00856424"/>
+    <w:rPr>
+      <w:b/>
+      <w:bCs/>
+    </w:rPr>
+  </w:style>
 </w:styles>
 </file>
 
@@ -10587,4 +11171,16 @@
   <a:objectDefaults/>
   <a:extraClrSchemeLst/>
 </a:theme>
+</file>
+
+<file path=customXml/item1.xml><?xml version="1.0" encoding="utf-8"?>
+<b:Sources xmlns:b="http://schemas.openxmlformats.org/officeDocument/2006/bibliography" xmlns="http://schemas.openxmlformats.org/officeDocument/2006/bibliography" SelectedStyle="\APASixthEditionOfficeOnline.xsl" StyleName="APA" Version="6"/>
+</file>
+
+<file path=customXml/itemProps1.xml><?xml version="1.0" encoding="utf-8"?>
+<ds:datastoreItem xmlns:ds="http://schemas.openxmlformats.org/officeDocument/2006/customXml" ds:itemID="{017AD2E1-3E94-409C-8B64-C198F8E7F8FF}">
+  <ds:schemaRefs>
+    <ds:schemaRef ds:uri="http://schemas.openxmlformats.org/officeDocument/2006/bibliography"/>
+  </ds:schemaRefs>
+</ds:datastoreItem>
 </file>
</xml_diff>